<commit_message>
a bit more about weather
</commit_message>
<xml_diff>
--- a/doc/Главный закон подлости.docx
+++ b/doc/Главный закон подлости.docx
@@ -19,13 +19,7 @@
         <w:pStyle w:val="aff1"/>
       </w:pPr>
       <w:r>
-        <w:t>Все делают общие выводы из одного примера. По крайней мере, я делаю именно так</w:t>
-      </w:r>
-      <w:r>
-        <w:t>.</w:t>
-      </w:r>
-      <w:r>
-        <w:t xml:space="preserve"> </w:t>
+        <w:t xml:space="preserve">Все делают общие выводы из одного примера. По крайней мере, я делаю именно так. </w:t>
       </w:r>
     </w:p>
     <w:p>
@@ -69,10 +63,7 @@
         <w:t>и</w:t>
       </w:r>
       <w:r>
-        <w:t xml:space="preserve">писываемое Дизраэли: «Существует три </w:t>
-      </w:r>
-      <w:r>
-        <w:t>вида лжи: ложь, наглая ложь и статистика».</w:t>
+        <w:t>писываемое Дизраэли: «Существует три вида лжи: ложь, наглая ложь и статистика».</w:t>
       </w:r>
     </w:p>
     <w:p>
@@ -114,14 +105,7 @@
           <w:shd w:val="clear" w:color="auto" w:fill="FFFFFF"/>
           <w:lang w:eastAsia="ru-RU"/>
         </w:rPr>
-        <w:t>Как часто летом мы планируем на свои выходные дни выезд на природу, прогулку в парке</w:t>
-      </w:r>
-      <w:r>
-        <w:rPr>
-          <w:shd w:val="clear" w:color="auto" w:fill="FFFFFF"/>
-          <w:lang w:eastAsia="ru-RU"/>
-        </w:rPr>
-        <w:t xml:space="preserve"> или пикник, а потом дождь разбивает наши планы, заточая нас в доме! И ладно бы это случалось раз или два за сезон, порою складывается впечатление, что непогода пр</w:t>
+        <w:t>Как часто летом мы планируем на свои выходные дни выезд на природу, прогулку в парке или пикник, а потом дождь разбивает наши планы, заточая нас в доме! И ладно бы это случалось раз или два за сезон, порою складывается впечатление, что непогода пр</w:t>
       </w:r>
       <w:r>
         <w:rPr>
@@ -163,14 +147,7 @@
           <w:shd w:val="clear" w:color="auto" w:fill="FFFFFF"/>
           <w:lang w:eastAsia="ru-RU"/>
         </w:rPr>
-        <w:t>Совсем недавно</w:t>
-      </w:r>
-      <w:r>
-        <w:rPr>
-          <w:shd w:val="clear" w:color="auto" w:fill="FFFFFF"/>
-          <w:lang w:eastAsia="ru-RU"/>
-        </w:rPr>
-        <w:t xml:space="preserve"> вышла статья австралийских исследователей: «</w:t>
+        <w:t>Совсем недавно вышла статья австралийских исследователей: «</w:t>
       </w:r>
       <w:r>
         <w:rPr>
@@ -255,16 +232,7 @@
           <w:shd w:val="clear" w:color="auto" w:fill="FFFFFF"/>
           <w:lang w:eastAsia="ru-RU"/>
         </w:rPr>
-        <w:t>ные доказали: погода на выход</w:t>
-      </w:r>
-      <w:r>
-        <w:rPr>
-          <w:i/>
-          <w:iCs/>
-          <w:shd w:val="clear" w:color="auto" w:fill="FFFFFF"/>
-          <w:lang w:eastAsia="ru-RU"/>
-        </w:rPr>
-        <w:t>ные, действительно хуже</w:t>
+        <w:t>ные доказали: погода на выходные, действительно хуже</w:t>
       </w:r>
       <w:r>
         <w:rPr>
@@ -348,21 +316,7 @@
           <w:shd w:val="clear" w:color="auto" w:fill="FFFFFF"/>
           <w:lang w:eastAsia="ru-RU"/>
         </w:rPr>
-        <w:t xml:space="preserve"> по сра</w:t>
-      </w:r>
-      <w:r>
-        <w:rPr>
-          <w:shd w:val="clear" w:color="auto" w:fill="FFFFFF"/>
-          <w:lang w:eastAsia="ru-RU"/>
-        </w:rPr>
-        <w:t>в</w:t>
-      </w:r>
-      <w:r>
-        <w:rPr>
-          <w:shd w:val="clear" w:color="auto" w:fill="FFFFFF"/>
-          <w:lang w:eastAsia="ru-RU"/>
-        </w:rPr>
-        <w:t>н</w:t>
+        <w:t xml:space="preserve"> по сравн</w:t>
       </w:r>
       <w:r>
         <w:rPr>
@@ -376,42 +330,7 @@
           <w:shd w:val="clear" w:color="auto" w:fill="FFFFFF"/>
           <w:lang w:eastAsia="ru-RU"/>
         </w:rPr>
-        <w:t>нию с будними днями. После чего даётся об</w:t>
-      </w:r>
-      <w:r>
-        <w:rPr>
-          <w:shd w:val="clear" w:color="auto" w:fill="FFFFFF"/>
-          <w:lang w:eastAsia="ru-RU"/>
-        </w:rPr>
-        <w:t>ъяснение, св</w:t>
-      </w:r>
-      <w:r>
-        <w:rPr>
-          <w:shd w:val="clear" w:color="auto" w:fill="FFFFFF"/>
-          <w:lang w:eastAsia="ru-RU"/>
-        </w:rPr>
-        <w:t>я</w:t>
-      </w:r>
-      <w:r>
-        <w:rPr>
-          <w:shd w:val="clear" w:color="auto" w:fill="FFFFFF"/>
-          <w:lang w:eastAsia="ru-RU"/>
-        </w:rPr>
-        <w:t>зывающее локальную погоду с уро</w:t>
-      </w:r>
-      <w:r>
-        <w:rPr>
-          <w:shd w:val="clear" w:color="auto" w:fill="FFFFFF"/>
-          <w:lang w:eastAsia="ru-RU"/>
-        </w:rPr>
-        <w:t>в</w:t>
-      </w:r>
-      <w:r>
-        <w:rPr>
-          <w:shd w:val="clear" w:color="auto" w:fill="FFFFFF"/>
-          <w:lang w:eastAsia="ru-RU"/>
-        </w:rPr>
-        <w:t xml:space="preserve">нем загрязнённости </w:t>
+        <w:t xml:space="preserve">нию с будними днями. После чего даётся объяснение, связывающее локальную погоду с уровнем загрязнённости </w:t>
       </w:r>
       <w:proofErr w:type="gramStart"/>
       <w:r>
@@ -427,21 +346,7 @@
           <w:shd w:val="clear" w:color="auto" w:fill="FFFFFF"/>
           <w:lang w:eastAsia="ru-RU"/>
         </w:rPr>
-        <w:t xml:space="preserve"> возрастающим тран</w:t>
-      </w:r>
-      <w:r>
-        <w:rPr>
-          <w:shd w:val="clear" w:color="auto" w:fill="FFFFFF"/>
-          <w:lang w:eastAsia="ru-RU"/>
-        </w:rPr>
-        <w:t>с</w:t>
-      </w:r>
-      <w:r>
-        <w:rPr>
-          <w:shd w:val="clear" w:color="auto" w:fill="FFFFFF"/>
-          <w:lang w:eastAsia="ru-RU"/>
-        </w:rPr>
-        <w:t>портным пот</w:t>
+        <w:t xml:space="preserve"> возрастающим транспортным пот</w:t>
       </w:r>
       <w:r>
         <w:rPr>
@@ -483,21 +388,7 @@
           <w:shd w:val="clear" w:color="auto" w:fill="FFFFFF"/>
           <w:lang w:eastAsia="ru-RU"/>
         </w:rPr>
-        <w:t>ч</w:t>
-      </w:r>
-      <w:r>
-        <w:rPr>
-          <w:shd w:val="clear" w:color="auto" w:fill="FFFFFF"/>
-          <w:lang w:eastAsia="ru-RU"/>
-        </w:rPr>
-        <w:t>е</w:t>
-      </w:r>
-      <w:r>
-        <w:rPr>
-          <w:shd w:val="clear" w:color="auto" w:fill="FFFFFF"/>
-          <w:lang w:eastAsia="ru-RU"/>
-        </w:rPr>
-        <w:t>ская деятельность способна менять не только гл</w:t>
+        <w:t>ческая деятельность способна менять не только глобальный климат, но и погоду в г</w:t>
       </w:r>
       <w:r>
         <w:rPr>
@@ -511,21 +402,43 @@
           <w:shd w:val="clear" w:color="auto" w:fill="FFFFFF"/>
           <w:lang w:eastAsia="ru-RU"/>
         </w:rPr>
-        <w:t>бальный климат, но и погоду в г</w:t>
-      </w:r>
-      <w:r>
-        <w:rPr>
-          <w:shd w:val="clear" w:color="auto" w:fill="FFFFFF"/>
-          <w:lang w:eastAsia="ru-RU"/>
-        </w:rPr>
-        <w:t>о</w:t>
-      </w:r>
-      <w:r>
-        <w:rPr>
-          <w:shd w:val="clear" w:color="auto" w:fill="FFFFFF"/>
-          <w:lang w:eastAsia="ru-RU"/>
-        </w:rPr>
         <w:t>роде, даже неосознанно.</w:t>
+      </w:r>
+      <w:r>
+        <w:rPr>
+          <w:shd w:val="clear" w:color="auto" w:fill="FFFFFF"/>
+          <w:lang w:eastAsia="ru-RU"/>
+        </w:rPr>
+        <w:t xml:space="preserve"> А до этого, подо</w:t>
+      </w:r>
+      <w:r>
+        <w:rPr>
+          <w:shd w:val="clear" w:color="auto" w:fill="FFFFFF"/>
+          <w:lang w:eastAsia="ru-RU"/>
+        </w:rPr>
+        <w:t>б</w:t>
+      </w:r>
+      <w:r>
+        <w:rPr>
+          <w:shd w:val="clear" w:color="auto" w:fill="FFFFFF"/>
+          <w:lang w:eastAsia="ru-RU"/>
+        </w:rPr>
+        <w:t>ное исследование проводилось в Германии</w:t>
+      </w:r>
+      <w:r>
+        <w:rPr>
+          <w:rStyle w:val="a9"/>
+          <w:shd w:val="clear" w:color="auto" w:fill="FFFFFF"/>
+          <w:lang w:eastAsia="ru-RU"/>
+        </w:rPr>
+        <w:footnoteReference w:id="2"/>
+      </w:r>
+      <w:r>
+        <w:rPr>
+          <w:shd w:val="clear" w:color="auto" w:fill="FFFFFF"/>
+          <w:lang w:eastAsia="ru-RU"/>
+        </w:rPr>
+        <w:t>.</w:t>
       </w:r>
     </w:p>
     <w:p>
@@ -551,56 +464,7 @@
           <w:shd w:val="clear" w:color="auto" w:fill="FFFFFF"/>
           <w:lang w:eastAsia="ru-RU"/>
         </w:rPr>
-        <w:t>, сетуя на не</w:t>
-      </w:r>
-      <w:r>
-        <w:rPr>
-          <w:shd w:val="clear" w:color="auto" w:fill="FFFFFF"/>
-          <w:lang w:eastAsia="ru-RU"/>
-        </w:rPr>
-        <w:t>погоду в долгожданную субботу, нас и</w:t>
-      </w:r>
-      <w:r>
-        <w:rPr>
-          <w:shd w:val="clear" w:color="auto" w:fill="FFFFFF"/>
-          <w:lang w:eastAsia="ru-RU"/>
-        </w:rPr>
-        <w:t>н</w:t>
-      </w:r>
-      <w:r>
-        <w:rPr>
-          <w:shd w:val="clear" w:color="auto" w:fill="FFFFFF"/>
-          <w:lang w:eastAsia="ru-RU"/>
-        </w:rPr>
-        <w:t>т</w:t>
-      </w:r>
-      <w:r>
-        <w:rPr>
-          <w:shd w:val="clear" w:color="auto" w:fill="FFFFFF"/>
-          <w:lang w:eastAsia="ru-RU"/>
-        </w:rPr>
-        <w:t>е</w:t>
-      </w:r>
-      <w:r>
-        <w:rPr>
-          <w:shd w:val="clear" w:color="auto" w:fill="FFFFFF"/>
-          <w:lang w:eastAsia="ru-RU"/>
-        </w:rPr>
-        <w:t>р</w:t>
-      </w:r>
-      <w:r>
-        <w:rPr>
-          <w:shd w:val="clear" w:color="auto" w:fill="FFFFFF"/>
-          <w:lang w:eastAsia="ru-RU"/>
-        </w:rPr>
-        <w:t>е</w:t>
-      </w:r>
-      <w:r>
-        <w:rPr>
-          <w:shd w:val="clear" w:color="auto" w:fill="FFFFFF"/>
-          <w:lang w:eastAsia="ru-RU"/>
-        </w:rPr>
-        <w:t>сует не десятые доли градуса, а будет ли день солнечным или дождливым. Мы пр</w:t>
+        <w:t>, сетуя на непогоду в долгожданную субботу, нас интересует не десятые доли градуса, а будет ли день солнечным или дождливым. Мы пр</w:t>
       </w:r>
       <w:r>
         <w:rPr>
@@ -614,42 +478,7 @@
           <w:shd w:val="clear" w:color="auto" w:fill="FFFFFF"/>
           <w:lang w:eastAsia="ru-RU"/>
         </w:rPr>
-        <w:t>в</w:t>
-      </w:r>
-      <w:r>
-        <w:rPr>
-          <w:shd w:val="clear" w:color="auto" w:fill="FFFFFF"/>
-          <w:lang w:eastAsia="ru-RU"/>
-        </w:rPr>
-        <w:t>е</w:t>
-      </w:r>
-      <w:r>
-        <w:rPr>
-          <w:shd w:val="clear" w:color="auto" w:fill="FFFFFF"/>
-          <w:lang w:eastAsia="ru-RU"/>
-        </w:rPr>
-        <w:t>дём собственное исследование на эту тему и сможем уверенно утверждать, что, по кра</w:t>
-      </w:r>
-      <w:r>
-        <w:rPr>
-          <w:shd w:val="clear" w:color="auto" w:fill="FFFFFF"/>
-          <w:lang w:eastAsia="ru-RU"/>
-        </w:rPr>
-        <w:t>й</w:t>
-      </w:r>
-      <w:r>
-        <w:rPr>
-          <w:shd w:val="clear" w:color="auto" w:fill="FFFFFF"/>
-          <w:lang w:eastAsia="ru-RU"/>
-        </w:rPr>
-        <w:t>ней мере, на Камчатке, день недели и непогода никак н</w:t>
-      </w:r>
-      <w:r>
-        <w:rPr>
-          <w:shd w:val="clear" w:color="auto" w:fill="FFFFFF"/>
-          <w:lang w:eastAsia="ru-RU"/>
-        </w:rPr>
-        <w:t>е связаны, хотя бывали мес</w:t>
+        <w:t>ведём собственное исследование на эту тему и сможем уверенно утверждать, что, по крайней мере, на Камчатке, день недели и непогода никак не связаны, хотя бывали мес</w:t>
       </w:r>
       <w:r>
         <w:rPr>
@@ -663,21 +492,7 @@
           <w:shd w:val="clear" w:color="auto" w:fill="FFFFFF"/>
           <w:lang w:eastAsia="ru-RU"/>
         </w:rPr>
-        <w:t>цы, в кот</w:t>
-      </w:r>
-      <w:r>
-        <w:rPr>
-          <w:shd w:val="clear" w:color="auto" w:fill="FFFFFF"/>
-          <w:lang w:eastAsia="ru-RU"/>
-        </w:rPr>
-        <w:t>о</w:t>
-      </w:r>
-      <w:r>
-        <w:rPr>
-          <w:shd w:val="clear" w:color="auto" w:fill="FFFFFF"/>
-          <w:lang w:eastAsia="ru-RU"/>
-        </w:rPr>
-        <w:t>рые не было ни одного солнечного выходного дня, притом, что дождь лил вовсе не весь месяц.  Исследования с отрицательным результатом обычно не попадают на стр</w:t>
+        <w:t>цы, в которые не было ни одного солнечного выходного дня, притом, что дождь лил вовсе не весь месяц.  Исследования с отрицательным результатом обычно не попадают на стр</w:t>
       </w:r>
       <w:r>
         <w:rPr>
@@ -691,42 +506,15 @@
           <w:shd w:val="clear" w:color="auto" w:fill="FFFFFF"/>
           <w:lang w:eastAsia="ru-RU"/>
         </w:rPr>
-        <w:t>н</w:t>
-      </w:r>
-      <w:r>
-        <w:rPr>
-          <w:shd w:val="clear" w:color="auto" w:fill="FFFFFF"/>
-          <w:lang w:eastAsia="ru-RU"/>
-        </w:rPr>
-        <w:t>и</w:t>
-      </w:r>
-      <w:r>
-        <w:rPr>
-          <w:shd w:val="clear" w:color="auto" w:fill="FFFFFF"/>
-          <w:lang w:eastAsia="ru-RU"/>
-        </w:rPr>
-        <w:t>цы журналов, но нам с вами важно понять, на каком основани</w:t>
-      </w:r>
-      <w:r>
-        <w:rPr>
-          <w:shd w:val="clear" w:color="auto" w:fill="FFFFFF"/>
-          <w:lang w:eastAsia="ru-RU"/>
-        </w:rPr>
-        <w:t>и я, вообще, могу что-то ув</w:t>
-      </w:r>
-      <w:r>
-        <w:rPr>
-          <w:shd w:val="clear" w:color="auto" w:fill="FFFFFF"/>
-          <w:lang w:eastAsia="ru-RU"/>
-        </w:rPr>
-        <w:t>е</w:t>
-      </w:r>
-      <w:r>
-        <w:rPr>
-          <w:shd w:val="clear" w:color="auto" w:fill="FFFFFF"/>
-          <w:lang w:eastAsia="ru-RU"/>
-        </w:rPr>
-        <w:t>ренно заявлять о случайных процессах. И в этом плане отрицательный результат н</w:t>
+        <w:t xml:space="preserve">ницы журналов, но нам с вами важно понять, на каком основании я, вообще, могу что-то </w:t>
+      </w:r>
+      <w:r>
+        <w:rPr>
+          <w:shd w:val="clear" w:color="auto" w:fill="FFFFFF"/>
+          <w:lang w:eastAsia="ru-RU"/>
+        </w:rPr>
+        <w:lastRenderedPageBreak/>
+        <w:t>уверенно заявлять о случайных процессах. И в этом плане отрицательный результат н</w:t>
       </w:r>
       <w:r>
         <w:rPr>
@@ -752,15 +540,7 @@
           <w:shd w:val="clear" w:color="auto" w:fill="FFFFFF"/>
           <w:lang w:eastAsia="ru-RU"/>
         </w:rPr>
-        <w:lastRenderedPageBreak/>
-        <w:t>Статистику обвиняют в массе грехов: и во лжи и в возможностях манипуляций и, наконец, в непонятности. Но мне очень хочет</w:t>
-      </w:r>
-      <w:r>
-        <w:rPr>
-          <w:shd w:val="clear" w:color="auto" w:fill="FFFFFF"/>
-          <w:lang w:eastAsia="ru-RU"/>
-        </w:rPr>
-        <w:t>ся реабилитировать эту область знаний, п</w:t>
+        <w:t>Статистику обвиняют в массе грехов: и во лжи и в возможностях манипуляций и, наконец, в непонятности. Но мне очень хочется реабилитировать эту область знаний, п</w:t>
       </w:r>
       <w:r>
         <w:rPr>
@@ -774,14 +554,21 @@
           <w:shd w:val="clear" w:color="auto" w:fill="FFFFFF"/>
           <w:lang w:eastAsia="ru-RU"/>
         </w:rPr>
-        <w:t xml:space="preserve">казав насколько сложна задача, для которой она предназначена.  Посудите сами: теория вероятностей оперирует точными знаниями о случайных величинах в виде распределений или исчерпывающих комбинаторных подсчётов. Ещё </w:t>
-      </w:r>
-      <w:r>
-        <w:rPr>
-          <w:shd w:val="clear" w:color="auto" w:fill="FFFFFF"/>
-          <w:lang w:eastAsia="ru-RU"/>
-        </w:rPr>
-        <w:t xml:space="preserve">раз </w:t>
+        <w:t>казав насколько сложна задача, для кот</w:t>
+      </w:r>
+      <w:r>
+        <w:rPr>
+          <w:shd w:val="clear" w:color="auto" w:fill="FFFFFF"/>
+          <w:lang w:eastAsia="ru-RU"/>
+        </w:rPr>
+        <w:t>о</w:t>
+      </w:r>
+      <w:r>
+        <w:rPr>
+          <w:shd w:val="clear" w:color="auto" w:fill="FFFFFF"/>
+          <w:lang w:eastAsia="ru-RU"/>
+        </w:rPr>
+        <w:t xml:space="preserve">рой она предназначена.  Посудите сами: теория вероятностей оперирует точными знаниями о случайных величинах в виде распределений или исчерпывающих комбинаторных подсчётов. Ещё раз </w:t>
       </w:r>
       <w:proofErr w:type="spellStart"/>
       <w:proofErr w:type="gramStart"/>
@@ -827,14 +614,21 @@
           <w:shd w:val="clear" w:color="auto" w:fill="FFFFFF"/>
           <w:lang w:eastAsia="ru-RU"/>
         </w:rPr>
-        <w:t>ступно, а единственное чем мы располагаем – это наблюдения? У разработчика нового лекарства есть какое-то ограниченное число испытаний, у созд</w:t>
-      </w:r>
-      <w:r>
-        <w:rPr>
-          <w:shd w:val="clear" w:color="auto" w:fill="FFFFFF"/>
-          <w:lang w:eastAsia="ru-RU"/>
-        </w:rPr>
-        <w:t>ателя системы управления транспортным потоком — лишь ряд измерений на реальной дороге, у социолога – резул</w:t>
+        <w:t>ступно, а единственное чем мы располагаем – это наблюдения? У разработчика нового лекарства есть к</w:t>
+      </w:r>
+      <w:r>
+        <w:rPr>
+          <w:shd w:val="clear" w:color="auto" w:fill="FFFFFF"/>
+          <w:lang w:eastAsia="ru-RU"/>
+        </w:rPr>
+        <w:t>а</w:t>
+      </w:r>
+      <w:r>
+        <w:rPr>
+          <w:shd w:val="clear" w:color="auto" w:fill="FFFFFF"/>
+          <w:lang w:eastAsia="ru-RU"/>
+        </w:rPr>
+        <w:t>кое-то ограниченное число испытаний, у создателя системы управления транспортным потоком — лишь ряд измерений на реальной дороге, у социолога – резул</w:t>
       </w:r>
       <w:r>
         <w:rPr>
@@ -848,14 +642,21 @@
           <w:shd w:val="clear" w:color="auto" w:fill="FFFFFF"/>
           <w:lang w:eastAsia="ru-RU"/>
         </w:rPr>
-        <w:t xml:space="preserve">таты опросов, причём, он уверен в том, что на какие-то вопросы люди не дали искреннего или корректного ответа. Одно наблюдение не даёт ровным счётом </w:t>
-      </w:r>
-      <w:r>
-        <w:rPr>
-          <w:shd w:val="clear" w:color="auto" w:fill="FFFFFF"/>
-          <w:lang w:eastAsia="ru-RU"/>
-        </w:rPr>
-        <w:t>ничего. Два – немного больше, три, четыре… сто… сколько нужно наблюдений чтобы получить какое-либо зн</w:t>
+        <w:t>таты опросов, причём, он уверен в том, что на какие-то вопросы люди не дали искреннего или корректного ответа. Одно наблюдение не даёт ровным счётом нич</w:t>
+      </w:r>
+      <w:r>
+        <w:rPr>
+          <w:shd w:val="clear" w:color="auto" w:fill="FFFFFF"/>
+          <w:lang w:eastAsia="ru-RU"/>
+        </w:rPr>
+        <w:t>е</w:t>
+      </w:r>
+      <w:r>
+        <w:rPr>
+          <w:shd w:val="clear" w:color="auto" w:fill="FFFFFF"/>
+          <w:lang w:eastAsia="ru-RU"/>
+        </w:rPr>
+        <w:t>го. Два – немного больше, три, четыре… сто… сколько нужно наблюдений чтобы получить какое-либо зн</w:t>
       </w:r>
       <w:r>
         <w:rPr>
@@ -893,14 +694,7 @@
           <w:shd w:val="clear" w:color="auto" w:fill="FFFFFF"/>
           <w:lang w:eastAsia="ru-RU"/>
         </w:rPr>
-        <w:t>представ</w:t>
-      </w:r>
-      <w:r>
-        <w:rPr>
-          <w:shd w:val="clear" w:color="auto" w:fill="FFFFFF"/>
-          <w:lang w:eastAsia="ru-RU"/>
-        </w:rPr>
-        <w:t>ленно</w:t>
+        <w:t>представленно</w:t>
       </w:r>
       <w:proofErr w:type="spellEnd"/>
       <w:r>
@@ -908,7 +702,21 @@
           <w:shd w:val="clear" w:color="auto" w:fill="FFFFFF"/>
           <w:lang w:eastAsia="ru-RU"/>
         </w:rPr>
-        <w:t xml:space="preserve"> в виде таблицы или гистограммы, дающей возможность оценить моменты распределения, быть может, глядя на гистограмму удастся угадать его точную форму. Но все эти результаты сами будут случайными величинами! Покуда мы не знаем </w:t>
+        <w:t xml:space="preserve"> в виде таблицы или гистограммы, дающей возможность оценить моменты распределения, быть может, глядя на гистограмму удастся угадать его то</w:t>
+      </w:r>
+      <w:r>
+        <w:rPr>
+          <w:shd w:val="clear" w:color="auto" w:fill="FFFFFF"/>
+          <w:lang w:eastAsia="ru-RU"/>
+        </w:rPr>
+        <w:t>ч</w:t>
+      </w:r>
+      <w:r>
+        <w:rPr>
+          <w:shd w:val="clear" w:color="auto" w:fill="FFFFFF"/>
+          <w:lang w:eastAsia="ru-RU"/>
+        </w:rPr>
+        <w:t xml:space="preserve">ную форму. Но все эти результаты сами будут случайными величинами! Покуда мы не знаем </w:t>
       </w:r>
       <w:proofErr w:type="gramStart"/>
       <w:r>
@@ -924,14 +732,7 @@
           <w:shd w:val="clear" w:color="auto" w:fill="FFFFFF"/>
           <w:lang w:eastAsia="ru-RU"/>
         </w:rPr>
-        <w:t xml:space="preserve"> точно,  все </w:t>
-      </w:r>
-      <w:r>
-        <w:rPr>
-          <w:shd w:val="clear" w:color="auto" w:fill="FFFFFF"/>
-          <w:lang w:eastAsia="ru-RU"/>
-        </w:rPr>
-        <w:t>р</w:t>
+        <w:t xml:space="preserve"> точно,  все р</w:t>
       </w:r>
       <w:r>
         <w:rPr>
@@ -1015,14 +816,21 @@
           <w:shd w:val="clear" w:color="auto" w:fill="FFFFFF"/>
           <w:lang w:eastAsia="ru-RU"/>
         </w:rPr>
-        <w:t>ключ</w:t>
-      </w:r>
-      <w:r>
-        <w:rPr>
-          <w:shd w:val="clear" w:color="auto" w:fill="FFFFFF"/>
-          <w:lang w:eastAsia="ru-RU"/>
-        </w:rPr>
-        <w:t xml:space="preserve">ить наше незнание в чётко ограниченные рамки и дать вычислимую гарантию, того что в этих рамках наше знание точно. </w:t>
+        <w:t>ключить наше н</w:t>
+      </w:r>
+      <w:r>
+        <w:rPr>
+          <w:shd w:val="clear" w:color="auto" w:fill="FFFFFF"/>
+          <w:lang w:eastAsia="ru-RU"/>
+        </w:rPr>
+        <w:t>е</w:t>
+      </w:r>
+      <w:r>
+        <w:rPr>
+          <w:shd w:val="clear" w:color="auto" w:fill="FFFFFF"/>
+          <w:lang w:eastAsia="ru-RU"/>
+        </w:rPr>
+        <w:t xml:space="preserve">знание в чётко ограниченные рамки и дать вычислимую гарантию, того что в этих рамках наше знание точно. </w:t>
       </w:r>
       <w:r>
         <w:rPr>
@@ -1049,21 +857,32 @@
           <w:shd w:val="clear" w:color="auto" w:fill="FFFFFF"/>
           <w:lang w:eastAsia="ru-RU"/>
         </w:rPr>
-        <w:t>вестных случайных величинах так, чтобы рассуждения имели смысл.</w:t>
-      </w:r>
-      <w:r>
-        <w:rPr>
-          <w:shd w:val="clear" w:color="auto" w:fill="FFFFFF"/>
-          <w:lang w:eastAsia="ru-RU"/>
-        </w:rPr>
-        <w:t xml:space="preserve"> Такой подход очень полезен в фило</w:t>
-      </w:r>
-      <w:r>
-        <w:rPr>
-          <w:shd w:val="clear" w:color="auto" w:fill="FFFFFF"/>
-          <w:lang w:eastAsia="ru-RU"/>
-        </w:rPr>
-        <w:t>софии, психологии или социологии, где очень легко пуститься в простра</w:t>
+        <w:t>вестных случайных величинах так, чтобы рассужд</w:t>
+      </w:r>
+      <w:r>
+        <w:rPr>
+          <w:i/>
+          <w:iCs/>
+          <w:shd w:val="clear" w:color="auto" w:fill="FFFFFF"/>
+          <w:lang w:eastAsia="ru-RU"/>
+        </w:rPr>
+        <w:t>е</w:t>
+      </w:r>
+      <w:r>
+        <w:rPr>
+          <w:i/>
+          <w:iCs/>
+          <w:shd w:val="clear" w:color="auto" w:fill="FFFFFF"/>
+          <w:lang w:eastAsia="ru-RU"/>
+        </w:rPr>
+        <w:t>ния имели смысл.</w:t>
+      </w:r>
+      <w:r>
+        <w:rPr>
+          <w:shd w:val="clear" w:color="auto" w:fill="FFFFFF"/>
+          <w:lang w:eastAsia="ru-RU"/>
+        </w:rPr>
+        <w:t xml:space="preserve"> Такой подход очень полезен в философии, психологии или социологии, где очень легко пуститься в простра</w:t>
       </w:r>
       <w:r>
         <w:rPr>
@@ -1077,14 +896,7 @@
           <w:shd w:val="clear" w:color="auto" w:fill="FFFFFF"/>
           <w:lang w:eastAsia="ru-RU"/>
         </w:rPr>
-        <w:t>ные рассуждения и дискуссии без всякой надежды на получение позитивного знания и, тем более, на доказательство. Грамотной статистической обработке данных посвящена масса литературы, ведь</w:t>
-      </w:r>
-      <w:r>
-        <w:rPr>
-          <w:shd w:val="clear" w:color="auto" w:fill="FFFFFF"/>
-          <w:lang w:eastAsia="ru-RU"/>
-        </w:rPr>
-        <w:t xml:space="preserve"> это абсолютно необходимый инструмент для медиков, социол</w:t>
+        <w:t>ные рассуждения и дискуссии без всякой надежды на получение позитивного знания и, тем более, на доказательство. Грамотной статистической обработке данных посвящена масса литературы, ведь это абсолютно необходимый инструмент для медиков, социол</w:t>
       </w:r>
       <w:r>
         <w:rPr>
@@ -1098,7 +910,35 @@
           <w:shd w:val="clear" w:color="auto" w:fill="FFFFFF"/>
           <w:lang w:eastAsia="ru-RU"/>
         </w:rPr>
-        <w:t xml:space="preserve">гов, экономистов, физиков, психологов… словом, для всех изучающих так называемый «реальный мир», отличающийся от идеального математического лишь степенью нашего незнания. </w:t>
+        <w:t>гов, экономистов, физиков, психол</w:t>
+      </w:r>
+      <w:r>
+        <w:rPr>
+          <w:shd w:val="clear" w:color="auto" w:fill="FFFFFF"/>
+          <w:lang w:eastAsia="ru-RU"/>
+        </w:rPr>
+        <w:t>о</w:t>
+      </w:r>
+      <w:r>
+        <w:rPr>
+          <w:shd w:val="clear" w:color="auto" w:fill="FFFFFF"/>
+          <w:lang w:eastAsia="ru-RU"/>
+        </w:rPr>
+        <w:t>гов… словом, для всех изучающих так называемый «реальный мир», отличающийся от идеального матем</w:t>
+      </w:r>
+      <w:r>
+        <w:rPr>
+          <w:shd w:val="clear" w:color="auto" w:fill="FFFFFF"/>
+          <w:lang w:eastAsia="ru-RU"/>
+        </w:rPr>
+        <w:t>а</w:t>
+      </w:r>
+      <w:r>
+        <w:rPr>
+          <w:shd w:val="clear" w:color="auto" w:fill="FFFFFF"/>
+          <w:lang w:eastAsia="ru-RU"/>
+        </w:rPr>
+        <w:t xml:space="preserve">тического лишь степенью нашего незнания. </w:t>
       </w:r>
     </w:p>
     <w:p>
@@ -1119,14 +959,7 @@
           <w:shd w:val="clear" w:color="auto" w:fill="FFFFFF"/>
           <w:lang w:eastAsia="ru-RU"/>
         </w:rPr>
-        <w:t xml:space="preserve">Теперь ещё раз взгляните </w:t>
-      </w:r>
-      <w:r>
-        <w:rPr>
-          <w:shd w:val="clear" w:color="auto" w:fill="FFFFFF"/>
-          <w:lang w:eastAsia="ru-RU"/>
-        </w:rPr>
-        <w:t>на эпиграфы к этой главе и осознайте, что статистика, кот</w:t>
+        <w:t>Теперь ещё раз взгляните на эпиграфы к этой главе и осознайте, что статистика, кот</w:t>
       </w:r>
       <w:r>
         <w:rPr>
@@ -1184,14 +1017,21 @@
           <w:shd w:val="clear" w:color="auto" w:fill="FFFFFF"/>
           <w:lang w:eastAsia="ru-RU"/>
         </w:rPr>
-        <w:t>ные нам законы природы, от физиче</w:t>
-      </w:r>
-      <w:r>
-        <w:rPr>
-          <w:shd w:val="clear" w:color="auto" w:fill="FFFFFF"/>
-          <w:lang w:eastAsia="ru-RU"/>
-        </w:rPr>
-        <w:t>ских до экономических, строятся на математических моделях и их свойствах, но поверяются они статистическими методами в ходе измерений и наблюдений. В повседневности наш разум делает обобщения и подмечает закономерн</w:t>
+        <w:t>ные нам законы природы, от физических до экономич</w:t>
+      </w:r>
+      <w:r>
+        <w:rPr>
+          <w:shd w:val="clear" w:color="auto" w:fill="FFFFFF"/>
+          <w:lang w:eastAsia="ru-RU"/>
+        </w:rPr>
+        <w:t>е</w:t>
+      </w:r>
+      <w:r>
+        <w:rPr>
+          <w:shd w:val="clear" w:color="auto" w:fill="FFFFFF"/>
+          <w:lang w:eastAsia="ru-RU"/>
+        </w:rPr>
+        <w:t>ских, строятся на математических моделях и их свойствах, но поверяются они статистическими методами в ходе измерений и наблюдений. В повседневности наш разум делает обобщения и подмечает закономерн</w:t>
       </w:r>
       <w:r>
         <w:rPr>
@@ -1205,14 +1045,7 @@
           <w:shd w:val="clear" w:color="auto" w:fill="FFFFFF"/>
           <w:lang w:eastAsia="ru-RU"/>
         </w:rPr>
-        <w:t xml:space="preserve">сти, выделяет и распознаёт повторяющиеся </w:t>
-      </w:r>
-      <w:r>
-        <w:rPr>
-          <w:shd w:val="clear" w:color="auto" w:fill="FFFFFF"/>
-          <w:lang w:eastAsia="ru-RU"/>
-        </w:rPr>
-        <w:t>образы, это, наверное, лучшее, что умеет ч</w:t>
+        <w:t>сти, выделяет и распознаёт повторяющиеся образы, это, наверное, лучшее, что умеет ч</w:t>
       </w:r>
       <w:r>
         <w:rPr>
@@ -1240,14 +1073,43 @@
           <w:shd w:val="clear" w:color="auto" w:fill="FFFFFF"/>
           <w:lang w:eastAsia="ru-RU"/>
         </w:rPr>
-        <w:t>зум экономит свои силы и склонен делать выводы по единичным наблюдениям, не сильно беспокоясь о точности или обоснованности этих в</w:t>
-      </w:r>
-      <w:r>
-        <w:rPr>
-          <w:shd w:val="clear" w:color="auto" w:fill="FFFFFF"/>
-          <w:lang w:eastAsia="ru-RU"/>
-        </w:rPr>
-        <w:t>ыводов. И пока речь идёт об искусстве, характере домашних любимцев или обсуждении политики, об этом можно сильно не бе</w:t>
+        <w:t>зум экономит свои силы и склонен д</w:t>
+      </w:r>
+      <w:r>
+        <w:rPr>
+          <w:shd w:val="clear" w:color="auto" w:fill="FFFFFF"/>
+          <w:lang w:eastAsia="ru-RU"/>
+        </w:rPr>
+        <w:t>е</w:t>
+      </w:r>
+      <w:r>
+        <w:rPr>
+          <w:shd w:val="clear" w:color="auto" w:fill="FFFFFF"/>
+          <w:lang w:eastAsia="ru-RU"/>
+        </w:rPr>
+        <w:t>лать выводы по единичным наблюдениям, не сильно беспокоясь о точности или обоснованности этих в</w:t>
+      </w:r>
+      <w:r>
+        <w:rPr>
+          <w:shd w:val="clear" w:color="auto" w:fill="FFFFFF"/>
+          <w:lang w:eastAsia="ru-RU"/>
+        </w:rPr>
+        <w:t>ы</w:t>
+      </w:r>
+      <w:r>
+        <w:rPr>
+          <w:shd w:val="clear" w:color="auto" w:fill="FFFFFF"/>
+          <w:lang w:eastAsia="ru-RU"/>
+        </w:rPr>
+        <w:t xml:space="preserve">водов. И пока речь идёт об искусстве, </w:t>
+      </w:r>
+      <w:r>
+        <w:rPr>
+          <w:shd w:val="clear" w:color="auto" w:fill="FFFFFF"/>
+          <w:lang w:eastAsia="ru-RU"/>
+        </w:rPr>
+        <w:lastRenderedPageBreak/>
+        <w:t>характере домашних любимцев или обсуждении политики, об этом можно сильно не бе</w:t>
       </w:r>
       <w:r>
         <w:rPr>
@@ -1291,15 +1153,7 @@
           <w:shd w:val="clear" w:color="auto" w:fill="FFFFFF"/>
           <w:lang w:eastAsia="ru-RU"/>
         </w:rPr>
-        <w:lastRenderedPageBreak/>
-        <w:t>порта или тестировании нового лекарства, уже нельзя сос</w:t>
-      </w:r>
-      <w:r>
-        <w:rPr>
-          <w:shd w:val="clear" w:color="auto" w:fill="FFFFFF"/>
-          <w:lang w:eastAsia="ru-RU"/>
-        </w:rPr>
-        <w:t>латься на то, что «мне так каже</w:t>
+        <w:t>порта или тестировании нового лекарства, уже нельзя сослаться на то, что «мне так каже</w:t>
       </w:r>
       <w:r>
         <w:rPr>
@@ -1313,7 +1167,21 @@
           <w:shd w:val="clear" w:color="auto" w:fill="FFFFFF"/>
           <w:lang w:eastAsia="ru-RU"/>
         </w:rPr>
-        <w:t>ся», «интуиция подсказывает» и «в жизни всякое бывает». Тут приходится ограничивать свой разум рамками строгих математических методов.</w:t>
+        <w:t>ся», «инту</w:t>
+      </w:r>
+      <w:r>
+        <w:rPr>
+          <w:shd w:val="clear" w:color="auto" w:fill="FFFFFF"/>
+          <w:lang w:eastAsia="ru-RU"/>
+        </w:rPr>
+        <w:t>и</w:t>
+      </w:r>
+      <w:r>
+        <w:rPr>
+          <w:shd w:val="clear" w:color="auto" w:fill="FFFFFF"/>
+          <w:lang w:eastAsia="ru-RU"/>
+        </w:rPr>
+        <w:t>ция подсказывает» и «в жизни всякое бывает». Тут приходится ограничивать свой разум рамками строгих математических методов.</w:t>
       </w:r>
     </w:p>
     <w:p>
@@ -1364,14 +1232,7 @@
           <w:shd w:val="clear" w:color="auto" w:fill="FFFFFF"/>
           <w:lang w:eastAsia="ru-RU"/>
         </w:rPr>
-        <w:t>ские методы</w:t>
-      </w:r>
-      <w:r>
-        <w:rPr>
-          <w:shd w:val="clear" w:color="auto" w:fill="FFFFFF"/>
-          <w:lang w:eastAsia="ru-RU"/>
-        </w:rPr>
-        <w:t>, но мне хотелось бы показать ход рассуждений и форму результатов, хара</w:t>
+        <w:t>ские методы, но мне хотелось бы показать ход рассуждений и форму результатов, хара</w:t>
       </w:r>
       <w:r>
         <w:rPr>
@@ -1445,14 +1306,7 @@
           <w:shd w:val="clear" w:color="auto" w:fill="FFFFFF"/>
           <w:lang w:eastAsia="ru-RU"/>
         </w:rPr>
-        <w:t>. Первый, в вольной трактовке,  говорит о том, что больш</w:t>
-      </w:r>
-      <w:r>
-        <w:rPr>
-          <w:shd w:val="clear" w:color="auto" w:fill="FFFFFF"/>
-          <w:lang w:eastAsia="ru-RU"/>
-        </w:rPr>
-        <w:t>ое число наблюдений случайной величины отражает её распределение, так что наблюдаемые м</w:t>
+        <w:t>. Первый, в вольной трактовке,  говорит о том, что большое число наблюдений случайной величины отражает её распределение, так что наблюдаемые м</w:t>
       </w:r>
       <w:r>
         <w:rPr>
@@ -1494,14 +1348,7 @@
           <w:shd w:val="clear" w:color="auto" w:fill="FFFFFF"/>
           <w:lang w:eastAsia="ru-RU"/>
         </w:rPr>
-        <w:t xml:space="preserve">чин при </w:t>
-      </w:r>
-      <w:r>
-        <w:rPr>
-          <w:shd w:val="clear" w:color="auto" w:fill="FFFFFF"/>
-          <w:lang w:eastAsia="ru-RU"/>
-        </w:rPr>
-        <w:t>бесконечном числе данных, стремится к истинному распределению.</w:t>
+        <w:t>чин при бесконечном числе данных, стремится к истинному распределению.</w:t>
       </w:r>
     </w:p>
     <w:p>
@@ -1527,14 +1374,7 @@
           <w:shd w:val="clear" w:color="auto" w:fill="FFFFFF"/>
           <w:lang w:eastAsia="ru-RU"/>
         </w:rPr>
-        <w:t>мой распределения случайной величины является нормальное (гауссово) распределение. Точная формулировка звучит ин</w:t>
-      </w:r>
-      <w:r>
-        <w:rPr>
-          <w:shd w:val="clear" w:color="auto" w:fill="FFFFFF"/>
-          <w:lang w:eastAsia="ru-RU"/>
-        </w:rPr>
-        <w:t>аче: среднее значение большого числа идентично распр</w:t>
+        <w:t>мой распределения случайной величины является нормальное (гауссово) распределение. Точная формулировка звучит иначе: среднее значение большого числа идентично распр</w:t>
       </w:r>
       <w:r>
         <w:rPr>
@@ -1576,14 +1416,7 @@
           <w:shd w:val="clear" w:color="auto" w:fill="FFFFFF"/>
           <w:lang w:eastAsia="ru-RU"/>
         </w:rPr>
-        <w:t>ды функционального анализа, но мы увидим п</w:t>
-      </w:r>
-      <w:r>
-        <w:rPr>
-          <w:shd w:val="clear" w:color="auto" w:fill="FFFFFF"/>
-          <w:lang w:eastAsia="ru-RU"/>
-        </w:rPr>
-        <w:t xml:space="preserve">озже, что её проще </w:t>
+        <w:t xml:space="preserve">ды функционального анализа, но мы увидим позже, что её проще </w:t>
       </w:r>
       <w:proofErr w:type="gramStart"/>
       <w:r>
@@ -1599,7 +1432,21 @@
           <w:shd w:val="clear" w:color="auto" w:fill="FFFFFF"/>
           <w:lang w:eastAsia="ru-RU"/>
         </w:rPr>
-        <w:t xml:space="preserve"> введя понятие энтропии, как меры вероятности состояния системы. Нормальное распределение имеет наибольшую энтропию при наименьшем числе ограничений, и в этом смысле, оно опт</w:t>
+        <w:t xml:space="preserve"> введя понятие э</w:t>
+      </w:r>
+      <w:r>
+        <w:rPr>
+          <w:shd w:val="clear" w:color="auto" w:fill="FFFFFF"/>
+          <w:lang w:eastAsia="ru-RU"/>
+        </w:rPr>
+        <w:t>н</w:t>
+      </w:r>
+      <w:r>
+        <w:rPr>
+          <w:shd w:val="clear" w:color="auto" w:fill="FFFFFF"/>
+          <w:lang w:eastAsia="ru-RU"/>
+        </w:rPr>
+        <w:t>тропии, как меры вероятности состояния системы. Нормальное распределение имеет наибольшую энтропию при наименьшем числе ограничений, и в этом смысле, оно опт</w:t>
       </w:r>
       <w:r>
         <w:rPr>
@@ -1613,14 +1460,7 @@
           <w:shd w:val="clear" w:color="auto" w:fill="FFFFFF"/>
           <w:lang w:eastAsia="ru-RU"/>
         </w:rPr>
-        <w:t>мально при описании неизвестной случайной величины, либо</w:t>
-      </w:r>
-      <w:r>
-        <w:rPr>
-          <w:shd w:val="clear" w:color="auto" w:fill="FFFFFF"/>
-          <w:lang w:eastAsia="ru-RU"/>
-        </w:rPr>
-        <w:t xml:space="preserve"> случайной величины, явл</w:t>
+        <w:t>мально при описании неизвестной случайной величины, либо случайной величины, явл</w:t>
       </w:r>
       <w:r>
         <w:rPr>
@@ -1650,7 +1490,21 @@
           <w:shd w:val="clear" w:color="auto" w:fill="FFFFFF"/>
           <w:lang w:eastAsia="ru-RU"/>
         </w:rPr>
-        <w:t xml:space="preserve"> многих других величин, распределение которых нам может быть неизвестно.</w:t>
+        <w:t xml:space="preserve"> многих других величин, распред</w:t>
+      </w:r>
+      <w:r>
+        <w:rPr>
+          <w:shd w:val="clear" w:color="auto" w:fill="FFFFFF"/>
+          <w:lang w:eastAsia="ru-RU"/>
+        </w:rPr>
+        <w:t>е</w:t>
+      </w:r>
+      <w:r>
+        <w:rPr>
+          <w:shd w:val="clear" w:color="auto" w:fill="FFFFFF"/>
+          <w:lang w:eastAsia="ru-RU"/>
+        </w:rPr>
+        <w:t>ление которых нам может быть неизвестно.</w:t>
       </w:r>
     </w:p>
     <w:p>
@@ -1662,14 +1516,7 @@
           <w:shd w:val="clear" w:color="auto" w:fill="FFFFFF"/>
           <w:lang w:eastAsia="ru-RU"/>
         </w:rPr>
-        <w:t>Эти два закона лежат в основе количественных оценок достоверности наших знаний, основанных на наблюдениях. В частности, в простейшем случае</w:t>
-      </w:r>
-      <w:r>
-        <w:rPr>
-          <w:shd w:val="clear" w:color="auto" w:fill="FFFFFF"/>
-          <w:lang w:eastAsia="ru-RU"/>
-        </w:rPr>
-        <w:t xml:space="preserve"> – для распределения Бе</w:t>
+        <w:t>Эти два закона лежат в основе количественных оценок достоверности наших знаний, основанных на наблюдениях. В частности, в простейшем случае – для распределения Бе</w:t>
       </w:r>
       <w:r>
         <w:rPr>
@@ -1709,14 +1556,7 @@
           <w:shd w:val="clear" w:color="auto" w:fill="FFFFFF"/>
           <w:lang w:eastAsia="ru-RU"/>
         </w:rPr>
-        <w:t>Испытывая случайную величину, подчинённую распределению Бернулли, можно быть уверенным в правильной оценке вероятнос</w:t>
-      </w:r>
-      <w:r>
-        <w:rPr>
-          <w:shd w:val="clear" w:color="auto" w:fill="FFFFFF"/>
-          <w:lang w:eastAsia="ru-RU"/>
-        </w:rPr>
-        <w:t>ти «успеха» p, если число «успешных» резул</w:t>
+        <w:t>Испытывая случайную величину, подчинённую распределению Бернулли, можно быть уверенным в правильной оценке вероятности «успеха» p, если число «успешных» резул</w:t>
       </w:r>
       <w:r>
         <w:rPr>
@@ -1737,13 +1577,7 @@
           <w:rPr>
             <w:rFonts w:ascii="Cambria Math" w:hAnsi="Cambria Math"/>
           </w:rPr>
-          <m:t>np</m:t>
-        </m:r>
-        <m:r>
-          <w:rPr>
-            <w:rFonts w:ascii="Cambria Math" w:hAnsi="Cambria Math"/>
-          </w:rPr>
-          <m:t>±2</m:t>
+          <m:t>np±2</m:t>
         </m:r>
         <m:rad>
           <m:radPr>
@@ -1775,13 +1609,7 @@
                   <w:rPr>
                     <w:rFonts w:ascii="Cambria Math" w:hAnsi="Cambria Math"/>
                   </w:rPr>
-                  <m:t>1-</m:t>
-                </m:r>
-                <m:r>
-                  <w:rPr>
-                    <w:rFonts w:ascii="Cambria Math" w:hAnsi="Cambria Math"/>
-                  </w:rPr>
-                  <m:t>p</m:t>
+                  <m:t>1-p</m:t>
                 </m:r>
               </m:e>
             </m:d>
@@ -1812,13 +1640,7 @@
           <w:rPr>
             <w:rFonts w:ascii="Cambria Math" w:hAnsi="Cambria Math"/>
           </w:rPr>
-          <m:t>2</m:t>
-        </m:r>
-        <m:r>
-          <w:rPr>
-            <w:rFonts w:ascii="Cambria Math" w:hAnsi="Cambria Math"/>
-          </w:rPr>
-          <m:t>σ</m:t>
+          <m:t>2σ</m:t>
         </m:r>
       </m:oMath>
       <w:r>
@@ -1851,14 +1673,7 @@
           <w:shd w:val="clear" w:color="auto" w:fill="FFFFFF"/>
           <w:lang w:eastAsia="ru-RU"/>
         </w:rPr>
-        <w:t xml:space="preserve"> вероятность того, что мы угадали параметр верно. Если заменить двойку перед корнем на тройку, то степень уверенности вы</w:t>
-      </w:r>
-      <w:r>
-        <w:rPr>
-          <w:shd w:val="clear" w:color="auto" w:fill="FFFFFF"/>
-          <w:lang w:eastAsia="ru-RU"/>
-        </w:rPr>
-        <w:t xml:space="preserve">растет до </w:t>
+        <w:t xml:space="preserve"> вероятность того, что мы угадали параметр верно. Если заменить двойку перед корнем на тройку, то степень уверенности вырастет до </w:t>
       </w:r>
       <m:oMath>
         <m:r>
@@ -1971,14 +1786,35 @@
           <w:shd w:val="clear" w:color="auto" w:fill="FFFFFF"/>
           <w:lang w:eastAsia="ru-RU"/>
         </w:rPr>
-        <w:t xml:space="preserve"> предположения, которое можно сделать из каких-то общих</w:t>
-      </w:r>
-      <w:r>
-        <w:rPr>
-          <w:shd w:val="clear" w:color="auto" w:fill="FFFFFF"/>
-          <w:lang w:eastAsia="ru-RU"/>
-        </w:rPr>
-        <w:t xml:space="preserve"> оснований и математической модели. Такое предположение называется </w:t>
+        <w:t xml:space="preserve"> предп</w:t>
+      </w:r>
+      <w:r>
+        <w:rPr>
+          <w:shd w:val="clear" w:color="auto" w:fill="FFFFFF"/>
+          <w:lang w:eastAsia="ru-RU"/>
+        </w:rPr>
+        <w:t>о</w:t>
+      </w:r>
+      <w:r>
+        <w:rPr>
+          <w:shd w:val="clear" w:color="auto" w:fill="FFFFFF"/>
+          <w:lang w:eastAsia="ru-RU"/>
+        </w:rPr>
+        <w:t>ложения, которое можно сделать из каких-то общих оснований и математической модели. Такое предп</w:t>
+      </w:r>
+      <w:r>
+        <w:rPr>
+          <w:shd w:val="clear" w:color="auto" w:fill="FFFFFF"/>
+          <w:lang w:eastAsia="ru-RU"/>
+        </w:rPr>
+        <w:t>о</w:t>
+      </w:r>
+      <w:r>
+        <w:rPr>
+          <w:shd w:val="clear" w:color="auto" w:fill="FFFFFF"/>
+          <w:lang w:eastAsia="ru-RU"/>
+        </w:rPr>
+        <w:t xml:space="preserve">ложение называется </w:t>
       </w:r>
       <w:r>
         <w:rPr>
@@ -2014,13 +1850,7 @@
           <w:rPr>
             <w:rFonts w:ascii="Cambria Math" w:hAnsi="Cambria Math"/>
           </w:rPr>
-          <m:t>2</m:t>
-        </m:r>
-        <m:r>
-          <w:rPr>
-            <w:rFonts w:ascii="Cambria Math" w:hAnsi="Cambria Math"/>
-          </w:rPr>
-          <m:t>σ</m:t>
+          <m:t>2σ</m:t>
         </m:r>
       </m:oMath>
       <w:r>
@@ -2030,7 +1860,6 @@
         </w:rPr>
         <w:t>, то мы выну</w:t>
       </w:r>
-      <w:proofErr w:type="spellStart"/>
       <w:r>
         <w:rPr>
           <w:shd w:val="clear" w:color="auto" w:fill="FFFFFF"/>
@@ -2043,15 +1872,7 @@
           <w:shd w:val="clear" w:color="auto" w:fill="FFFFFF"/>
           <w:lang w:eastAsia="ru-RU"/>
         </w:rPr>
-        <w:t>дены</w:t>
-      </w:r>
-      <w:proofErr w:type="spellEnd"/>
-      <w:r>
-        <w:rPr>
-          <w:shd w:val="clear" w:color="auto" w:fill="FFFFFF"/>
-          <w:lang w:eastAsia="ru-RU"/>
-        </w:rPr>
-        <w:t xml:space="preserve"> признать, что у нас нет оснований для её опровержения.</w:t>
+        <w:t>дены признать, что у нас нет оснований для её опровержения.</w:t>
       </w:r>
     </w:p>
     <w:p>
@@ -2063,14 +1884,8 @@
           <w:shd w:val="clear" w:color="auto" w:fill="FFFFFF"/>
           <w:lang w:eastAsia="ru-RU"/>
         </w:rPr>
-        <w:t>Здесь можно подумать, что и</w:t>
-      </w:r>
-      <w:r>
-        <w:rPr>
-          <w:shd w:val="clear" w:color="auto" w:fill="FFFFFF"/>
-          <w:lang w:eastAsia="ru-RU"/>
-        </w:rPr>
-        <w:t>сследователи вынуждены совершать одну из классич</w:t>
+        <w:lastRenderedPageBreak/>
+        <w:t>Здесь можно подумать, что исследователи вынуждены совершать одну из классич</w:t>
       </w:r>
       <w:r>
         <w:rPr>
@@ -2178,15 +1993,35 @@
           <w:shd w:val="clear" w:color="auto" w:fill="FFFFFF"/>
           <w:lang w:eastAsia="ru-RU"/>
         </w:rPr>
-        <w:lastRenderedPageBreak/>
-        <w:t xml:space="preserve">ствии доказательства его ложности. Классический пример — слова, сказанные сенатором Джозефом Маккарти, когда его попросили предъявить факты для поддержки выдвинутого им обвинения, что </w:t>
-      </w:r>
-      <w:r>
-        <w:rPr>
-          <w:shd w:val="clear" w:color="auto" w:fill="FFFFFF"/>
-          <w:lang w:eastAsia="ru-RU"/>
-        </w:rPr>
-        <w:t xml:space="preserve">некий человек является коммунистом: </w:t>
+        <w:t>ствии доказательства его ложности. Классический пр</w:t>
+      </w:r>
+      <w:r>
+        <w:rPr>
+          <w:shd w:val="clear" w:color="auto" w:fill="FFFFFF"/>
+          <w:lang w:eastAsia="ru-RU"/>
+        </w:rPr>
+        <w:t>и</w:t>
+      </w:r>
+      <w:r>
+        <w:rPr>
+          <w:shd w:val="clear" w:color="auto" w:fill="FFFFFF"/>
+          <w:lang w:eastAsia="ru-RU"/>
+        </w:rPr>
+        <w:t>мер — слова, сказанные сенатором Джозефом Маккарти, когда его попросили предъявить факты для по</w:t>
+      </w:r>
+      <w:r>
+        <w:rPr>
+          <w:shd w:val="clear" w:color="auto" w:fill="FFFFFF"/>
+          <w:lang w:eastAsia="ru-RU"/>
+        </w:rPr>
+        <w:t>д</w:t>
+      </w:r>
+      <w:r>
+        <w:rPr>
+          <w:shd w:val="clear" w:color="auto" w:fill="FFFFFF"/>
+          <w:lang w:eastAsia="ru-RU"/>
+        </w:rPr>
+        <w:t xml:space="preserve">держки выдвинутого им обвинения, что некий человек является коммунистом: </w:t>
       </w:r>
       <w:r>
         <w:rPr>
@@ -2194,7 +2029,23 @@
           <w:shd w:val="clear" w:color="auto" w:fill="FFFFFF"/>
           <w:lang w:eastAsia="ru-RU"/>
         </w:rPr>
-        <w:t>«У меня немного информации по этому вопросу, за исключением того общего заявления компетентных органов, что в его досье нет ничего, чтобы исключало его связи с коммунистами»</w:t>
+        <w:t>«У меня немного информ</w:t>
+      </w:r>
+      <w:r>
+        <w:rPr>
+          <w:rStyle w:val="21"/>
+          <w:shd w:val="clear" w:color="auto" w:fill="FFFFFF"/>
+          <w:lang w:eastAsia="ru-RU"/>
+        </w:rPr>
+        <w:t>а</w:t>
+      </w:r>
+      <w:r>
+        <w:rPr>
+          <w:rStyle w:val="21"/>
+          <w:shd w:val="clear" w:color="auto" w:fill="FFFFFF"/>
+          <w:lang w:eastAsia="ru-RU"/>
+        </w:rPr>
+        <w:t>ции по этому вопросу, за исключением того общего заявления компетентных органов, что в его досье нет ничего, чтобы исключало его связи с коммунистами»</w:t>
       </w:r>
       <w:r>
         <w:rPr>
@@ -2209,7 +2060,7 @@
           <w:shd w:val="clear" w:color="auto" w:fill="FFFFFF"/>
           <w:lang w:eastAsia="ru-RU"/>
         </w:rPr>
-        <w:t>«Снежный человек существует, по</w:t>
+        <w:t>«Снежный человек существует, поско</w:t>
       </w:r>
       <w:r>
         <w:rPr>
@@ -2217,7 +2068,7 @@
           <w:shd w:val="clear" w:color="auto" w:fill="FFFFFF"/>
           <w:lang w:eastAsia="ru-RU"/>
         </w:rPr>
-        <w:t>ско</w:t>
+        <w:t>льку никто не доказал обратного</w:t>
       </w:r>
       <w:r>
         <w:rPr>
@@ -2225,7 +2076,7 @@
           <w:shd w:val="clear" w:color="auto" w:fill="FFFFFF"/>
           <w:lang w:eastAsia="ru-RU"/>
         </w:rPr>
-        <w:t>льку никто не доказал обратного</w:t>
+        <w:t>»</w:t>
       </w:r>
       <w:r>
         <w:rPr>
@@ -2233,14 +2084,6 @@
           <w:shd w:val="clear" w:color="auto" w:fill="FFFFFF"/>
           <w:lang w:eastAsia="ru-RU"/>
         </w:rPr>
-        <w:t>»</w:t>
-      </w:r>
-      <w:r>
-        <w:rPr>
-          <w:rStyle w:val="21"/>
-          <w:shd w:val="clear" w:color="auto" w:fill="FFFFFF"/>
-          <w:lang w:eastAsia="ru-RU"/>
-        </w:rPr>
         <w:t>.</w:t>
       </w:r>
       <w:r>
@@ -2292,35 +2135,21 @@
           <w:shd w:val="clear" w:color="auto" w:fill="FFFFFF"/>
           <w:lang w:eastAsia="ru-RU"/>
         </w:rPr>
-        <w:t>, выдвинутый замеч</w:t>
-      </w:r>
-      <w:r>
-        <w:rPr>
-          <w:shd w:val="clear" w:color="auto" w:fill="FFFFFF"/>
-          <w:lang w:eastAsia="ru-RU"/>
-        </w:rPr>
-        <w:t>ательным философом Карлом Поппер</w:t>
-      </w:r>
-      <w:r>
-        <w:rPr>
-          <w:shd w:val="clear" w:color="auto" w:fill="FFFFFF"/>
-          <w:lang w:eastAsia="ru-RU"/>
-        </w:rPr>
-        <w:t>ом в двадцатые г</w:t>
-      </w:r>
-      <w:r>
-        <w:rPr>
-          <w:shd w:val="clear" w:color="auto" w:fill="FFFFFF"/>
-          <w:lang w:eastAsia="ru-RU"/>
-        </w:rPr>
-        <w:t>о</w:t>
-      </w:r>
-      <w:r>
-        <w:rPr>
-          <w:shd w:val="clear" w:color="auto" w:fill="FFFFFF"/>
-          <w:lang w:eastAsia="ru-RU"/>
-        </w:rPr>
-        <w:t>ды XX века. Этот критерий призван разделять научное знание от ненаучного,  и</w:t>
+        <w:t>, выдвинутый замечательным философом Карлом По</w:t>
+      </w:r>
+      <w:r>
+        <w:rPr>
+          <w:shd w:val="clear" w:color="auto" w:fill="FFFFFF"/>
+          <w:lang w:eastAsia="ru-RU"/>
+        </w:rPr>
+        <w:t>п</w:t>
+      </w:r>
+      <w:r>
+        <w:rPr>
+          <w:shd w:val="clear" w:color="auto" w:fill="FFFFFF"/>
+          <w:lang w:eastAsia="ru-RU"/>
+        </w:rPr>
+        <w:t>пером в двадцатые годы XX века. Этот критерий призван разделять научное знание от ненаучного, и</w:t>
       </w:r>
       <w:proofErr w:type="gramStart"/>
       <w:r>
@@ -2336,21 +2165,7 @@
           <w:shd w:val="clear" w:color="auto" w:fill="FFFFFF"/>
           <w:lang w:eastAsia="ru-RU"/>
         </w:rPr>
-        <w:t xml:space="preserve"> на пе</w:t>
-      </w:r>
-      <w:r>
-        <w:rPr>
-          <w:shd w:val="clear" w:color="auto" w:fill="FFFFFF"/>
-          <w:lang w:eastAsia="ru-RU"/>
-        </w:rPr>
-        <w:t>р</w:t>
-      </w:r>
-      <w:r>
-        <w:rPr>
-          <w:shd w:val="clear" w:color="auto" w:fill="FFFFFF"/>
-          <w:lang w:eastAsia="ru-RU"/>
-        </w:rPr>
-        <w:t xml:space="preserve">вый взгляд, он кажется парадоксальным. </w:t>
+        <w:t xml:space="preserve"> на первый взгляд, он кажется парадоксальным. </w:t>
       </w:r>
     </w:p>
     <w:p>
@@ -2372,10 +2187,7 @@
         <w:t>у</w:t>
       </w:r>
       <w:r>
-        <w:t>ществует, пусть даже ги</w:t>
-      </w:r>
-      <w:r>
-        <w:t>потетически, способ её опровергнуть.</w:t>
+        <w:t>ществует, пусть даже гипотетически, способ её опровергнуть.</w:t>
       </w:r>
     </w:p>
     <w:p>
@@ -2402,14 +2214,49 @@
           <w:shd w:val="clear" w:color="auto" w:fill="FFFFFF"/>
           <w:lang w:eastAsia="ru-RU"/>
         </w:rPr>
-        <w:t>ально неверна. Более того, этому критерию не удовлетворяет такая наука, как математика! А если к этому добавить ещё один результат тридцат</w:t>
-      </w:r>
-      <w:r>
-        <w:rPr>
-          <w:shd w:val="clear" w:color="auto" w:fill="FFFFFF"/>
-          <w:lang w:eastAsia="ru-RU"/>
-        </w:rPr>
-        <w:t xml:space="preserve">ых годов принцип неполноты </w:t>
+        <w:t>ально неверна. Более того</w:t>
+      </w:r>
+      <w:r>
+        <w:rPr>
+          <w:shd w:val="clear" w:color="auto" w:fill="FFFFFF"/>
+          <w:lang w:eastAsia="ru-RU"/>
+        </w:rPr>
+        <w:t>, этому критерию не удовлетворяю</w:t>
+      </w:r>
+      <w:r>
+        <w:rPr>
+          <w:shd w:val="clear" w:color="auto" w:fill="FFFFFF"/>
+          <w:lang w:eastAsia="ru-RU"/>
+        </w:rPr>
+        <w:t>т математика</w:t>
+      </w:r>
+      <w:r>
+        <w:rPr>
+          <w:shd w:val="clear" w:color="auto" w:fill="FFFFFF"/>
+          <w:lang w:eastAsia="ru-RU"/>
+        </w:rPr>
+        <w:t xml:space="preserve"> и логика</w:t>
+      </w:r>
+      <w:r>
+        <w:rPr>
+          <w:shd w:val="clear" w:color="auto" w:fill="FFFFFF"/>
+          <w:lang w:eastAsia="ru-RU"/>
+        </w:rPr>
+        <w:t>! А е</w:t>
+      </w:r>
+      <w:r>
+        <w:rPr>
+          <w:shd w:val="clear" w:color="auto" w:fill="FFFFFF"/>
+          <w:lang w:eastAsia="ru-RU"/>
+        </w:rPr>
+        <w:t>с</w:t>
+      </w:r>
+      <w:r>
+        <w:rPr>
+          <w:shd w:val="clear" w:color="auto" w:fill="FFFFFF"/>
+          <w:lang w:eastAsia="ru-RU"/>
+        </w:rPr>
+        <w:t xml:space="preserve">ли к этому добавить ещё один результат тридцатых годов принцип неполноты </w:t>
       </w:r>
       <w:proofErr w:type="spellStart"/>
       <w:r>
@@ -2425,7 +2272,21 @@
           <w:shd w:val="clear" w:color="auto" w:fill="FFFFFF"/>
           <w:lang w:eastAsia="ru-RU"/>
         </w:rPr>
-        <w:t xml:space="preserve">, то может стать и вовсе непонятно зачем заниматься всей этой наукой. </w:t>
+        <w:t>, то м</w:t>
+      </w:r>
+      <w:r>
+        <w:rPr>
+          <w:shd w:val="clear" w:color="auto" w:fill="FFFFFF"/>
+          <w:lang w:eastAsia="ru-RU"/>
+        </w:rPr>
+        <w:t>о</w:t>
+      </w:r>
+      <w:r>
+        <w:rPr>
+          <w:shd w:val="clear" w:color="auto" w:fill="FFFFFF"/>
+          <w:lang w:eastAsia="ru-RU"/>
+        </w:rPr>
+        <w:t xml:space="preserve">жет стать и вовсе непонятно зачем заниматься всей этой наукой. </w:t>
       </w:r>
     </w:p>
     <w:p>
@@ -2441,20 +2302,6 @@
     <w:p>
       <w:pPr>
         <w:pStyle w:val="af4"/>
-        <w:ind w:firstLine="0"/>
-      </w:pPr>
-      <w:r>
-        <w:rPr>
-          <w:shd w:val="clear" w:color="auto" w:fill="FFFFFF"/>
-          <w:lang w:eastAsia="ru-RU"/>
-        </w:rPr>
-        <w:t xml:space="preserve">Но это не мешает нам строить страшно, если </w:t>
-      </w:r>
-    </w:p>
-    <w:p>
-      <w:pPr>
-        <w:pStyle w:val="af4"/>
-        <w:ind w:firstLine="0"/>
         <w:rPr>
           <w:highlight w:val="white"/>
           <w:lang w:eastAsia="ru-RU"/>
@@ -2465,15 +2312,10 @@
       <w:pPr>
         <w:pStyle w:val="af4"/>
         <w:rPr>
-          <w:highlight w:val="white"/>
+          <w:shd w:val="clear" w:color="auto" w:fill="FFFFFF"/>
           <w:lang w:eastAsia="ru-RU"/>
         </w:rPr>
       </w:pPr>
-    </w:p>
-    <w:p>
-      <w:pPr>
-        <w:pStyle w:val="af4"/>
-      </w:pPr>
       <w:r>
         <w:rPr>
           <w:shd w:val="clear" w:color="auto" w:fill="FFFFFF"/>
@@ -2493,14 +2335,21 @@
           <w:shd w:val="clear" w:color="auto" w:fill="FFFFFF"/>
           <w:lang w:eastAsia="ru-RU"/>
         </w:rPr>
-        <w:t>, хоть и небольшой, нечестности процесса подбрасывания монетки. Напомню, что вероятность того, что монетка выпадет той же стороной, что была сверху при подбрасывани</w:t>
-      </w:r>
-      <w:r>
-        <w:rPr>
-          <w:shd w:val="clear" w:color="auto" w:fill="FFFFFF"/>
-          <w:lang w:eastAsia="ru-RU"/>
-        </w:rPr>
-        <w:t xml:space="preserve">и, оказалась равной </w:t>
+        <w:t>, хоть и небольшой, нечестности процесса подбрасывания монетки. Напомню, что вероятность того, что м</w:t>
+      </w:r>
+      <w:r>
+        <w:rPr>
+          <w:shd w:val="clear" w:color="auto" w:fill="FFFFFF"/>
+          <w:lang w:eastAsia="ru-RU"/>
+        </w:rPr>
+        <w:t>о</w:t>
+      </w:r>
+      <w:r>
+        <w:rPr>
+          <w:shd w:val="clear" w:color="auto" w:fill="FFFFFF"/>
+          <w:lang w:eastAsia="ru-RU"/>
+        </w:rPr>
+        <w:t xml:space="preserve">нетка выпадет той же стороной, что была сверху при подбрасывании, оказалась равной </w:t>
       </w:r>
       <m:oMath>
         <m:r>
@@ -2569,14 +2418,21 @@
           <w:shd w:val="clear" w:color="auto" w:fill="FFFFFF"/>
           <w:lang w:eastAsia="ru-RU"/>
         </w:rPr>
-        <w:t>жающая погрешность, с которой может быть вычислена средняя величина, уменьшает</w:t>
-      </w:r>
-      <w:r>
-        <w:rPr>
-          <w:shd w:val="clear" w:color="auto" w:fill="FFFFFF"/>
-          <w:lang w:eastAsia="ru-RU"/>
-        </w:rPr>
-        <w:t>ся пропорционально квадратному корню из числа испытаний: </w:t>
+        <w:t>жающая погре</w:t>
+      </w:r>
+      <w:r>
+        <w:rPr>
+          <w:shd w:val="clear" w:color="auto" w:fill="FFFFFF"/>
+          <w:lang w:eastAsia="ru-RU"/>
+        </w:rPr>
+        <w:t>ш</w:t>
+      </w:r>
+      <w:r>
+        <w:rPr>
+          <w:shd w:val="clear" w:color="auto" w:fill="FFFFFF"/>
+          <w:lang w:eastAsia="ru-RU"/>
+        </w:rPr>
+        <w:t>ность, с которой может быть вычислена средняя величина, уменьшается пропорционально квадратному корню из числа испытаний: </w:t>
       </w:r>
       <m:oMath>
         <m:sSub>
@@ -2628,12 +2484,26 @@
             </m:r>
           </m:num>
           <m:den>
-            <m:r>
-              <w:rPr>
-                <w:rFonts w:ascii="Cambria Math" w:hAnsi="Cambria Math"/>
-              </w:rPr>
-              <m:t>n</m:t>
-            </m:r>
+            <m:rad>
+              <m:radPr>
+                <m:degHide m:val="1"/>
+                <m:ctrlPr>
+                  <w:rPr>
+                    <w:rFonts w:ascii="Cambria Math" w:hAnsi="Cambria Math"/>
+                    <w:i/>
+                  </w:rPr>
+                </m:ctrlPr>
+              </m:radPr>
+              <m:deg/>
+              <m:e>
+                <m:r>
+                  <w:rPr>
+                    <w:rFonts w:ascii="Cambria Math" w:hAnsi="Cambria Math"/>
+                  </w:rPr>
+                  <m:t>n</m:t>
+                </m:r>
+              </m:e>
+            </m:rad>
           </m:den>
         </m:f>
       </m:oMath>
@@ -2659,7 +2529,6 @@
         </w:rPr>
         <w:t> — ста</w:t>
       </w:r>
-      <w:proofErr w:type="spellStart"/>
       <w:r>
         <w:rPr>
           <w:shd w:val="clear" w:color="auto" w:fill="FFFFFF"/>
@@ -2672,15 +2541,35 @@
           <w:shd w:val="clear" w:color="auto" w:fill="FFFFFF"/>
           <w:lang w:eastAsia="ru-RU"/>
         </w:rPr>
-        <w:t>дартное</w:t>
-      </w:r>
-      <w:proofErr w:type="spellEnd"/>
-      <w:r>
-        <w:rPr>
-          <w:shd w:val="clear" w:color="auto" w:fill="FFFFFF"/>
-          <w:lang w:eastAsia="ru-RU"/>
-        </w:rPr>
-        <w:t xml:space="preserve"> отклонение для исследуемого распределения. В нашем случае, для распределения Бернулли с вероятностью </w:t>
+        <w:t>дартное отклонение для исследуемо</w:t>
+      </w:r>
+      <w:r>
+        <w:rPr>
+          <w:shd w:val="clear" w:color="auto" w:fill="FFFFFF"/>
+          <w:lang w:eastAsia="ru-RU"/>
+        </w:rPr>
+        <w:t>й случайной величины</w:t>
+      </w:r>
+      <w:r>
+        <w:rPr>
+          <w:shd w:val="clear" w:color="auto" w:fill="FFFFFF"/>
+          <w:lang w:eastAsia="ru-RU"/>
+        </w:rPr>
+        <w:t>. В нашем случае, для распр</w:t>
+      </w:r>
+      <w:r>
+        <w:rPr>
+          <w:shd w:val="clear" w:color="auto" w:fill="FFFFFF"/>
+          <w:lang w:eastAsia="ru-RU"/>
+        </w:rPr>
+        <w:t>е</w:t>
+      </w:r>
+      <w:r>
+        <w:rPr>
+          <w:shd w:val="clear" w:color="auto" w:fill="FFFFFF"/>
+          <w:lang w:eastAsia="ru-RU"/>
+        </w:rPr>
+        <w:t>деления Бернулли с вероятностью </w:t>
       </w:r>
       <m:oMath>
         <m:r>
@@ -2698,11 +2587,31 @@
         <w:t>, которое равно </w:t>
       </w:r>
       <m:oMath>
+        <m:rad>
+          <m:radPr>
+            <m:degHide m:val="1"/>
+            <m:ctrlPr>
+              <w:rPr>
+                <w:rFonts w:ascii="Cambria Math" w:hAnsi="Cambria Math"/>
+                <w:i/>
+              </w:rPr>
+            </m:ctrlPr>
+          </m:radPr>
+          <m:deg/>
+          <m:e>
+            <m:r>
+              <w:rPr>
+                <w:rFonts w:ascii="Cambria Math" w:hAnsi="Cambria Math"/>
+              </w:rPr>
+              <m:t>0.51×0,49</m:t>
+            </m:r>
+          </m:e>
+        </m:rad>
         <m:r>
           <w:rPr>
             <w:rFonts w:ascii="Cambria Math" w:hAnsi="Cambria Math"/>
           </w:rPr>
-          <m:t>0.51×0,49≈0.5</m:t>
+          <m:t>≈0.5</m:t>
         </m:r>
       </m:oMath>
       <w:r>
@@ -2710,37 +2619,35 @@
           <w:shd w:val="clear" w:color="auto" w:fill="FFFFFF"/>
           <w:lang w:eastAsia="ru-RU"/>
         </w:rPr>
-        <w:t>. Чтобы уверенно выд</w:t>
-      </w:r>
-      <w:proofErr w:type="spellStart"/>
-      <w:r>
-        <w:rPr>
-          <w:shd w:val="clear" w:color="auto" w:fill="FFFFFF"/>
-          <w:lang w:eastAsia="ru-RU"/>
-        </w:rPr>
-        <w:t>е</w:t>
-      </w:r>
-      <w:r>
-        <w:rPr>
-          <w:shd w:val="clear" w:color="auto" w:fill="FFFFFF"/>
-          <w:lang w:eastAsia="ru-RU"/>
-        </w:rPr>
-        <w:t>лить</w:t>
-      </w:r>
-      <w:proofErr w:type="spellEnd"/>
-      <w:r>
-        <w:rPr>
-          <w:shd w:val="clear" w:color="auto" w:fill="FFFFFF"/>
-          <w:lang w:eastAsia="ru-RU"/>
-        </w:rPr>
-        <w:t xml:space="preserve"> откло</w:t>
-      </w:r>
-      <w:r>
-        <w:rPr>
-          <w:shd w:val="clear" w:color="auto" w:fill="FFFFFF"/>
-          <w:lang w:eastAsia="ru-RU"/>
-        </w:rPr>
-        <w:t>нение среднего в одну сотую, это отклонение должно превышать 2 </w:t>
+        <w:t>. Чтобы увере</w:t>
+      </w:r>
+      <w:r>
+        <w:rPr>
+          <w:shd w:val="clear" w:color="auto" w:fill="FFFFFF"/>
+          <w:lang w:eastAsia="ru-RU"/>
+        </w:rPr>
+        <w:t>н</w:t>
+      </w:r>
+      <w:r>
+        <w:rPr>
+          <w:shd w:val="clear" w:color="auto" w:fill="FFFFFF"/>
+          <w:lang w:eastAsia="ru-RU"/>
+        </w:rPr>
+        <w:t>но выделить отклонение среднего в одну сотую, это отклонение должно прев</w:t>
+      </w:r>
+      <w:r>
+        <w:rPr>
+          <w:shd w:val="clear" w:color="auto" w:fill="FFFFFF"/>
+          <w:lang w:eastAsia="ru-RU"/>
+        </w:rPr>
+        <w:t>ы</w:t>
+      </w:r>
+      <w:r>
+        <w:rPr>
+          <w:shd w:val="clear" w:color="auto" w:fill="FFFFFF"/>
+          <w:lang w:eastAsia="ru-RU"/>
+        </w:rPr>
+        <w:t>шать 2 </w:t>
       </w:r>
       <w:proofErr w:type="gramStart"/>
       <w:r>
@@ -2756,7 +2663,21 @@
           <w:shd w:val="clear" w:color="auto" w:fill="FFFFFF"/>
           <w:lang w:eastAsia="ru-RU"/>
         </w:rPr>
-        <w:t xml:space="preserve"> отклонения. Таким образом, мы можем оценить число испытаний:</w:t>
+        <w:t xml:space="preserve"> отклонения. Таким образом, мы можем оценить число испыт</w:t>
+      </w:r>
+      <w:r>
+        <w:rPr>
+          <w:shd w:val="clear" w:color="auto" w:fill="FFFFFF"/>
+          <w:lang w:eastAsia="ru-RU"/>
+        </w:rPr>
+        <w:t>а</w:t>
+      </w:r>
+      <w:r>
+        <w:rPr>
+          <w:shd w:val="clear" w:color="auto" w:fill="FFFFFF"/>
+          <w:lang w:eastAsia="ru-RU"/>
+        </w:rPr>
+        <w:t>ний:</w:t>
       </w:r>
     </w:p>
     <w:p>
@@ -2770,13 +2691,7 @@
             <w:rPr>
               <w:rFonts w:ascii="Cambria Math" w:hAnsi="Cambria Math"/>
             </w:rPr>
-            <m:t>n</m:t>
-          </m:r>
-          <m:r>
-            <w:rPr>
-              <w:rFonts w:ascii="Cambria Math" w:hAnsi="Cambria Math"/>
-            </w:rPr>
-            <m:t>=</m:t>
+            <m:t>n=</m:t>
           </m:r>
           <m:sSup>
             <m:sSupPr>
@@ -2809,13 +2724,7 @@
                         <w:rPr>
                           <w:rFonts w:ascii="Cambria Math" w:hAnsi="Cambria Math"/>
                         </w:rPr>
-                        <m:t>2</m:t>
-                      </m:r>
-                      <m:r>
-                        <w:rPr>
-                          <w:rFonts w:ascii="Cambria Math" w:hAnsi="Cambria Math"/>
-                        </w:rPr>
-                        <m:t>σ</m:t>
+                        <m:t>2σ</m:t>
                       </m:r>
                     </m:num>
                     <m:den>
@@ -2963,8 +2872,7 @@
     </w:p>
     <w:p>
       <w:pPr>
-        <w:spacing w:line="240" w:lineRule="auto"/>
-        <w:jc w:val="center"/>
+        <w:pStyle w:val="afa"/>
       </w:pPr>
       <w:r>
         <w:rPr>
@@ -2993,21 +2901,27 @@
       <w:proofErr w:type="spellEnd"/>
       <w:r>
         <w:rPr>
-          <w:rFonts w:eastAsia="Times New Roman" w:cs="Times New Roman"/>
-          <w:szCs w:val="24"/>
-          <w:lang w:eastAsia="ru-RU"/>
-        </w:rPr>
-        <w:br/>
-      </w:r>
-      <w:r>
-        <w:rPr>
-          <w:rFonts w:eastAsia="Times New Roman" w:cs="Times New Roman"/>
-          <w:color w:val="000000"/>
-          <w:sz w:val="28"/>
-          <w:szCs w:val="24"/>
-          <w:lang w:eastAsia="ru-RU"/>
-        </w:rPr>
-        <w:t>Число разумных гипотез, объясняющих любое данное явление, бесконечно.</w:t>
+          <w:lang w:eastAsia="ru-RU"/>
+        </w:rPr>
+        <w:t xml:space="preserve"> </w:t>
+      </w:r>
+      <w:r>
+        <w:rPr>
+          <w:lang w:eastAsia="ru-RU"/>
+        </w:rPr>
+        <w:t>Число разумных гипотез, объясняющих л</w:t>
+      </w:r>
+      <w:r>
+        <w:rPr>
+          <w:lang w:eastAsia="ru-RU"/>
+        </w:rPr>
+        <w:t>ю</w:t>
+      </w:r>
+      <w:r>
+        <w:rPr>
+          <w:lang w:eastAsia="ru-RU"/>
+        </w:rPr>
+        <w:t>бое данное явление, бесконечно.</w:t>
       </w:r>
     </w:p>
     <w:p>
@@ -3035,10 +2949,7 @@
       </w:r>
       <w:proofErr w:type="gramEnd"/>
       <w:r>
-        <w:t>. Каждый дождливый день можно рассматривать как наблюдение случайн</w:t>
-      </w:r>
-      <w:r>
-        <w:t>ой величины – дня недели, подчиняющегося распределению Берну</w:t>
+        <w:t>. Каждый дождливый день можно рассматривать как наблюдение случайной величины – дня недели, подчиняющегося распределению Берну</w:t>
       </w:r>
       <w:r>
         <w:t>л</w:t>
@@ -3075,15 +2986,13 @@
         </m:f>
       </m:oMath>
       <w:r>
-        <w:t>. Примем в качестве гипотезы предположение, что все дни недели одинаковы с точки зрения погоды и дождь может пойти в любой из них равновероятно. Выходных у нас два, итого, пол</w:t>
-      </w:r>
-      <w:proofErr w:type="spellStart"/>
-      <w:r>
-        <w:t>учаем</w:t>
-      </w:r>
-      <w:proofErr w:type="spellEnd"/>
-      <w:r>
-        <w:t xml:space="preserve"> ожидаемую вероятность совпадения непогожего дня и выходного равной </w:t>
+        <w:t>. Примем в качестве гипотезы предположение, что все дни недели одинаковы с точки зрения погоды и дождь может пойти в любой из них равновероятно. В</w:t>
+      </w:r>
+      <w:r>
+        <w:t>ы</w:t>
+      </w:r>
+      <w:r>
+        <w:t xml:space="preserve">ходных у нас два, итого, получаем ожидаемую вероятность совпадения непогожего дня и выходного равной </w:t>
       </w:r>
       <m:oMath>
         <m:f>
@@ -3114,10 +3023,7 @@
         </m:f>
       </m:oMath>
       <w:r>
-        <w:t>, эта величина будет параметром распределения Бернулли. Как часто идёт дождь? В разное время года по-разному, конечно, но в Петропавловске-Камчатском, в среднем, наблюдается девянос</w:t>
-      </w:r>
-      <w:r>
-        <w:t xml:space="preserve">то дождливых или снежных дней в году. Так что поток дней с осадками имеет интенсивность около </w:t>
+        <w:t xml:space="preserve">, эта величина будет параметром распределения Бернулли. Как часто идёт дождь? В разное время года по-разному, конечно, но в Петропавловске-Камчатском, в среднем, наблюдается девяносто дождливых или снежных дней в году. Так что поток дней с осадками имеет интенсивность около </w:t>
       </w:r>
       <m:oMath>
         <m:f>
@@ -3188,10 +3094,7 @@
       </w:r>
       <w:proofErr w:type="gramEnd"/>
       <w:r>
-        <w:t xml:space="preserve"> какое количество дождливых выходных мы должны зарегистировать, для того, чтобы быть уверенным в том, что существует некоторая закономе</w:t>
-      </w:r>
-      <w:r>
-        <w:t>рность. Напомню, что для ра</w:t>
+        <w:t xml:space="preserve"> какое количество дождливых выходных мы должны зарегистировать, для того, чтобы быть уверенным в том, что существует некоторая закономерность. Напомню, что для ра</w:t>
       </w:r>
       <w:r>
         <w:t>с</w:t>
@@ -3255,13 +3158,7 @@
                   <w:rPr>
                     <w:rFonts w:ascii="Cambria Math" w:hAnsi="Cambria Math"/>
                   </w:rPr>
-                  <m:t>1-</m:t>
-                </m:r>
-                <m:r>
-                  <w:rPr>
-                    <w:rFonts w:ascii="Cambria Math" w:hAnsi="Cambria Math"/>
-                  </w:rPr>
-                  <m:t>p</m:t>
+                  <m:t>1-p</m:t>
                 </m:r>
               </m:e>
             </m:d>
@@ -3377,7 +3274,13 @@
               <w:jc w:val="center"/>
             </w:pPr>
             <w:r>
-              <w:t>Ожидаемое число положительных исходов</w:t>
+              <w:t>Ожидаемое число положительных и</w:t>
+            </w:r>
+            <w:r>
+              <w:t>с</w:t>
+            </w:r>
+            <w:r>
+              <w:t>ходов</w:t>
             </w:r>
           </w:p>
         </w:tc>
@@ -3432,10 +3335,7 @@
               <w:jc w:val="center"/>
             </w:pPr>
             <w:r>
-              <w:t>Значима</w:t>
-            </w:r>
-            <w:r>
-              <w:t>я доля непогожих в общем числе выходных дней</w:t>
+              <w:t>Значимая доля непогожих в общем числе выходных дней</w:t>
             </w:r>
           </w:p>
         </w:tc>
@@ -3820,7 +3720,13 @@
         <w:pStyle w:val="af4"/>
       </w:pPr>
       <w:r>
-        <w:t>О чем говорят эти цифры? Если вам кажется, что который год подряд «лета не было», что злой рок преследует ваши выходные, насылая на них дождь, это можно проверить и подтвердить</w:t>
+        <w:t>О чем говорят эти цифры? Если вам кажется, что который год подряд «лета не было», что злой рок пр</w:t>
+      </w:r>
+      <w:r>
+        <w:t>е</w:t>
+      </w:r>
+      <w:r>
+        <w:t>следует ваши выходные, насылая на них дождь, это можно проверить и подтвердить</w:t>
       </w:r>
       <w:proofErr w:type="gramStart"/>
       <w:r>
@@ -3834,18 +3740,13 @@
         <w:t>я</w:t>
       </w:r>
       <w:r>
-        <w:t>тых всех в</w:t>
-      </w:r>
-      <w:r>
-        <w:t xml:space="preserve">ыходных окажутся дождливыми. Нулевая же гипотеза предполагает, что </w:t>
-      </w:r>
-      <w:proofErr w:type="spellStart"/>
-      <w:r>
-        <w:t>тоько</w:t>
-      </w:r>
-      <w:proofErr w:type="spellEnd"/>
-      <w:r>
-        <w:t xml:space="preserve"> четверть выходных должна совпасть с ненастной погодой. За пять лет наблюдений уже можно надеяться подметить тонкие </w:t>
+        <w:t>тых всех выходных окажутся дождливыми. Нулевая же гипотеза предполагает, что то</w:t>
+      </w:r>
+      <w:r>
+        <w:t>л</w:t>
+      </w:r>
+      <w:r>
+        <w:t xml:space="preserve">ько четверть выходных должна совпасть с ненастной погодой. За пять лет наблюдений уже можно надеяться подметить тонкие </w:t>
       </w:r>
       <w:proofErr w:type="gramStart"/>
       <w:r>
@@ -3880,7 +3781,19 @@
         </m:r>
       </m:oMath>
       <w:r>
-        <w:t xml:space="preserve"> и приступать к их объяснению.</w:t>
+        <w:t xml:space="preserve"> и</w:t>
+      </w:r>
+      <w:r>
+        <w:t>, при необх</w:t>
+      </w:r>
+      <w:r>
+        <w:t>о</w:t>
+      </w:r>
+      <w:r>
+        <w:t>димости,</w:t>
+      </w:r>
+      <w:r>
+        <w:t xml:space="preserve"> приступать к их объяснению.</w:t>
       </w:r>
     </w:p>
     <w:p>
@@ -3889,17 +3802,20 @@
       </w:pPr>
       <w:proofErr w:type="gramStart"/>
       <w:r>
-        <w:t>Я в</w:t>
-      </w:r>
-      <w:r>
-        <w:t xml:space="preserve">оспользовался дневником погоды, который велся с 2014 по 2018 год и выяснил, что за пять лет  случилось 459 ненастных дней из них </w:t>
+        <w:t xml:space="preserve">Я воспользовался дневником погоды, который велся с 2014 по 2018 год и выяснил, что за пять лет  случилось 459 ненастных дней из них </w:t>
       </w:r>
       <m:oMath>
         <m:r>
           <w:rPr>
             <w:rFonts w:ascii="Cambria Math" w:hAnsi="Cambria Math"/>
           </w:rPr>
-          <m:t>137</m:t>
+          <m:t>1</m:t>
+        </m:r>
+        <m:r>
+          <w:rPr>
+            <w:rFonts w:ascii="Cambria Math" w:hAnsi="Cambria Math"/>
+          </w:rPr>
+          <m:t>41</m:t>
         </m:r>
       </m:oMath>
       <w:r>
@@ -3921,11 +3837,17 @@
           <w:rPr>
             <w:rFonts w:ascii="Cambria Math" w:hAnsi="Cambria Math"/>
           </w:rPr>
-          <m:t>7</m:t>
+          <m:t>11</m:t>
         </m:r>
       </m:oMath>
       <w:r>
-        <w:t xml:space="preserve">, а значимые отклонения начинаются с </w:t>
+        <w:t>, а значимые отклонения начинаю</w:t>
+      </w:r>
+      <w:r>
+        <w:t>т</w:t>
+      </w:r>
+      <w:r>
+        <w:t xml:space="preserve">ся с </w:t>
       </w:r>
       <m:oMath>
         <m:r>
@@ -3936,20 +3858,17 @@
         </m:r>
       </m:oMath>
       <w:r>
-        <w:t>, та</w:t>
-      </w:r>
-      <w:r>
-        <w:t>к что это, как мы говорили в детстве: «не считается».</w:t>
+        <w:t>, так что это, как мы говорили в детстве: «не считается».</w:t>
       </w:r>
       <w:proofErr w:type="gramEnd"/>
       <w:r>
-        <w:t xml:space="preserve"> Вот как выглядит гистогра</w:t>
-      </w:r>
-      <w:r>
-        <w:t>м</w:t>
-      </w:r>
-      <w:r>
-        <w:t>ма, показывающая распределение непогоды по дням недели.</w:t>
+        <w:t xml:space="preserve"> Вот как выглядит гист</w:t>
+      </w:r>
+      <w:r>
+        <w:t>о</w:t>
+      </w:r>
+      <w:r>
+        <w:t>грамма, показывающая распределение непогоды по дням недели.</w:t>
       </w:r>
     </w:p>
     <w:p>
@@ -3961,6 +3880,80 @@
       <w:pPr>
         <w:pStyle w:val="af4"/>
       </w:pPr>
+    </w:p>
+    <w:p>
+      <w:pPr>
+        <w:pStyle w:val="aff"/>
+      </w:pPr>
+      <w:r>
+        <w:rPr>
+          <w:noProof/>
+        </w:rPr>
+        <w:lastRenderedPageBreak/>
+        <w:drawing>
+          <wp:inline distT="0" distB="0" distL="0" distR="0" wp14:anchorId="5C2CB1EF" wp14:editId="39B2F6EA">
+            <wp:extent cx="4517136" cy="2769923"/>
+            <wp:effectExtent l="0" t="0" r="0" b="0"/>
+            <wp:docPr id="1" name="Рисунок 1" descr="C:\tmp\podlost\ToH\html\figures\weather\2019-01-08_19-32-51.png"/>
+            <wp:cNvGraphicFramePr>
+              <a:graphicFrameLocks xmlns:a="http://schemas.openxmlformats.org/drawingml/2006/main" noChangeAspect="1"/>
+            </wp:cNvGraphicFramePr>
+            <a:graphic xmlns:a="http://schemas.openxmlformats.org/drawingml/2006/main">
+              <a:graphicData uri="http://schemas.openxmlformats.org/drawingml/2006/picture">
+                <pic:pic xmlns:pic="http://schemas.openxmlformats.org/drawingml/2006/picture">
+                  <pic:nvPicPr>
+                    <pic:cNvPr id="0" name="Picture 1" descr="C:\tmp\podlost\ToH\html\figures\weather\2019-01-08_19-32-51.png"/>
+                    <pic:cNvPicPr>
+                      <a:picLocks noChangeAspect="1" noChangeArrowheads="1"/>
+                    </pic:cNvPicPr>
+                  </pic:nvPicPr>
+                  <pic:blipFill>
+                    <a:blip r:embed="rId8">
+                      <a:extLst>
+                        <a:ext uri="{28A0092B-C50C-407E-A947-70E740481C1C}">
+                          <a14:useLocalDpi xmlns:a14="http://schemas.microsoft.com/office/drawing/2010/main" val="0"/>
+                        </a:ext>
+                      </a:extLst>
+                    </a:blip>
+                    <a:srcRect/>
+                    <a:stretch>
+                      <a:fillRect/>
+                    </a:stretch>
+                  </pic:blipFill>
+                  <pic:spPr bwMode="auto">
+                    <a:xfrm>
+                      <a:off x="0" y="0"/>
+                      <a:ext cx="4517329" cy="2770042"/>
+                    </a:xfrm>
+                    <a:prstGeom prst="rect">
+                      <a:avLst/>
+                    </a:prstGeom>
+                    <a:noFill/>
+                    <a:ln>
+                      <a:noFill/>
+                    </a:ln>
+                  </pic:spPr>
+                </pic:pic>
+              </a:graphicData>
+            </a:graphic>
+          </wp:inline>
+        </w:drawing>
+      </w:r>
+    </w:p>
+    <w:p>
+      <w:pPr>
+        <w:pStyle w:val="afb"/>
+      </w:pPr>
+      <w:proofErr w:type="spellStart"/>
+      <w:r>
+        <w:t>порпорпорпорпорпо</w:t>
+      </w:r>
+      <w:proofErr w:type="spellEnd"/>
+    </w:p>
+    <w:p>
+      <w:pPr>
+        <w:pStyle w:val="af4"/>
+      </w:pPr>
       <w:r>
         <w:t>Стоит ли после такого наблюдения искать причины совпадения или можно смело сс</w:t>
       </w:r>
@@ -3968,17 +3961,25 @@
         <w:t>ы</w:t>
       </w:r>
       <w:r>
-        <w:t>латься на случайные флуктуации? Можно при</w:t>
-      </w:r>
-      <w:r>
-        <w:t>нять во внимание, что ненастные дни идут чередой и, может быть, мы неверно оценили вероятность попадания непогоды на выхо</w:t>
+        <w:t>латься на случа</w:t>
+      </w:r>
+      <w:r>
+        <w:t>й</w:t>
+      </w:r>
+      <w:r>
+        <w:t>ные флуктуации? Можно принять во внимание, что ненастные дни идут чередой и, может быть, мы неверно оценили вероятность попадания непогоды на выхо</w:t>
       </w:r>
       <w:r>
         <w:t>д</w:t>
       </w:r>
       <w:r>
-        <w:lastRenderedPageBreak/>
-        <w:t xml:space="preserve">ные? Давайте проверим эту гипотезу. Если предположить, что дожди идут по два дня, то вероятность перекрыть выходные увеличивается до </w:t>
+        <w:t>ные? Давайте проверим эту гипотезу. Если предпол</w:t>
+      </w:r>
+      <w:r>
+        <w:t>о</w:t>
+      </w:r>
+      <w:r>
+        <w:t xml:space="preserve">жить, что дожди идут по два дня, то вероятность перекрыть выходные увеличивается до </w:t>
       </w:r>
       <m:oMath>
         <m:f>
@@ -4011,16 +4012,11 @@
       <w:r>
         <w:t>. При такой вероятности ожида</w:t>
       </w:r>
-      <w:proofErr w:type="spellStart"/>
       <w:r>
         <w:t>е</w:t>
       </w:r>
       <w:r>
-        <w:t>мое</w:t>
-      </w:r>
-      <w:proofErr w:type="spellEnd"/>
-      <w:r>
-        <w:t xml:space="preserve"> число совпадений для пяти лет должно составить </w:t>
+        <w:t xml:space="preserve">мое число совпадений для пяти лет должно составить </w:t>
       </w:r>
       <m:oMath>
         <m:r>
@@ -4060,7 +4056,7 @@
           <w:rPr>
             <w:rFonts w:ascii="Cambria Math" w:hAnsi="Cambria Math"/>
           </w:rPr>
-          <m:t>137</m:t>
+          <m:t>141</m:t>
         </m:r>
       </m:oMath>
       <w:r>
@@ -4070,144 +4066,598 @@
         <w:t>,</w:t>
       </w:r>
       <w:r>
-        <w:t xml:space="preserve"> гипотезу об эффекте сдв</w:t>
-      </w:r>
-      <w:proofErr w:type="spellStart"/>
+        <w:t xml:space="preserve"> гипотезу об эффекте сдвоенных  дней непогоды можно смело отвергать. И вообще, какие-то более тонкие э</w:t>
+      </w:r>
+      <w:r>
+        <w:t>ф</w:t>
+      </w:r>
+      <w:r>
+        <w:t>фекты рассматривать нет резона, поскольку наблюдения и, что самое главное, их колич</w:t>
+      </w:r>
+      <w:r>
+        <w:t>е</w:t>
+      </w:r>
+      <w:r>
+        <w:t>ство, согласованно г</w:t>
+      </w:r>
       <w:r>
         <w:t>о</w:t>
       </w:r>
       <w:r>
-        <w:t>енных</w:t>
-      </w:r>
-      <w:proofErr w:type="spellEnd"/>
-      <w:r>
-        <w:t xml:space="preserve">  дней непогоды можно смело отвергать. И вообще, к</w:t>
-      </w:r>
-      <w:r>
-        <w:t>акие-то более тонкие э</w:t>
-      </w:r>
-      <w:r>
-        <w:t>ф</w:t>
-      </w:r>
-      <w:r>
-        <w:t>фекты рассматривать нет резона, поскольку наблюдения и, что самое главное, их колич</w:t>
+        <w:t>ворят в пользу самого простого объяснения.</w:t>
+      </w:r>
+    </w:p>
+    <w:p>
+      <w:pPr>
+        <w:pStyle w:val="af4"/>
+        <w:rPr>
+          <w:rStyle w:val="ad"/>
+        </w:rPr>
+      </w:pPr>
+      <w:r>
+        <w:t>Но недовольство у нас вызывает не пятилетняя и даже не годовая статистика, челов</w:t>
       </w:r>
       <w:r>
         <w:t>е</w:t>
       </w:r>
       <w:r>
-        <w:t>ство, с</w:t>
-      </w:r>
-      <w:r>
+        <w:t>ческая память не столь долгая. Обидно, когда дождь идёт на выходных три или четыре раза подряд! Как часто это может наблюдаться?  Задачу можно сформулировать так: «К</w:t>
+      </w:r>
+      <w:r>
+        <w:t>а</w:t>
+      </w:r>
+      <w:r>
+        <w:t xml:space="preserve">кова вероятность того, что </w:t>
+      </w:r>
+      <m:oMath>
+        <m:r>
+          <w:rPr>
+            <w:rFonts w:ascii="Cambria Math" w:hAnsi="Cambria Math"/>
+          </w:rPr>
+          <m:t>n</m:t>
+        </m:r>
+      </m:oMath>
+      <w:r>
+        <w:t xml:space="preserve"> выходных подряд окажутся дождливыми?» </w:t>
+      </w:r>
+      <w:r>
+        <w:rPr>
+          <w:rStyle w:val="ad"/>
+        </w:rPr>
+        <w:t>Р</w:t>
+      </w:r>
+      <w:r>
+        <w:rPr>
+          <w:rStyle w:val="ad"/>
+        </w:rPr>
+        <w:t>азумно</w:t>
+      </w:r>
+      <w:r>
+        <w:rPr>
+          <w:rStyle w:val="ad"/>
+        </w:rPr>
+        <w:t xml:space="preserve"> </w:t>
+      </w:r>
+      <w:r>
+        <w:rPr>
+          <w:rStyle w:val="ad"/>
+        </w:rPr>
+        <w:t xml:space="preserve"> предп</w:t>
+      </w:r>
+      <w:r>
+        <w:rPr>
+          <w:rStyle w:val="ad"/>
+        </w:rPr>
         <w:t>о</w:t>
       </w:r>
       <w:r>
-        <w:t>гласованно говорят в пользу самого простого объяснения.</w:t>
+        <w:rPr>
+          <w:rStyle w:val="ad"/>
+        </w:rPr>
+        <w:t>ложить, что непогожие дни образуют пуассоновский поток с интенсивно</w:t>
+      </w:r>
+      <w:r>
+        <w:rPr>
+          <w:rStyle w:val="ad"/>
+        </w:rPr>
+        <w:t xml:space="preserve">стью </w:t>
+      </w:r>
+      <m:oMath>
+        <m:r>
+          <w:rPr>
+            <w:rStyle w:val="ad"/>
+            <w:rFonts w:ascii="Cambria Math" w:hAnsi="Cambria Math"/>
+          </w:rPr>
+          <m:t>1/4</m:t>
+        </m:r>
+      </m:oMath>
+      <w:r>
+        <w:rPr>
+          <w:rStyle w:val="ad"/>
+        </w:rPr>
+        <w:t xml:space="preserve">. </w:t>
+      </w:r>
+      <w:r>
+        <w:rPr>
+          <w:rStyle w:val="ad"/>
+        </w:rPr>
+        <w:t>Это значит, что в среднем, четверть дней любого периода будет непогожей. Наблюдая только за выходными, мы не должны изменить интенсивность потока и из всех выходных неп</w:t>
+      </w:r>
+      <w:r>
+        <w:rPr>
+          <w:rStyle w:val="ad"/>
+        </w:rPr>
+        <w:t>о</w:t>
+      </w:r>
+      <w:r>
+        <w:rPr>
+          <w:rStyle w:val="ad"/>
+        </w:rPr>
+        <w:t>гожие должны сост</w:t>
+      </w:r>
+      <w:r>
+        <w:rPr>
+          <w:rStyle w:val="ad"/>
+        </w:rPr>
+        <w:t>а</w:t>
+      </w:r>
+      <w:r>
+        <w:rPr>
+          <w:rStyle w:val="ad"/>
+        </w:rPr>
+        <w:t xml:space="preserve">вить, в среднем, тоже четверть. </w:t>
+      </w:r>
+      <w:r>
+        <w:rPr>
+          <w:rStyle w:val="ad"/>
+        </w:rPr>
+        <w:t>Интервалы между пуассоновскими событиями описываются экспоненц</w:t>
+      </w:r>
+      <w:r>
+        <w:rPr>
+          <w:rStyle w:val="ad"/>
+        </w:rPr>
+        <w:t>и</w:t>
+      </w:r>
+      <w:r>
+        <w:rPr>
+          <w:rStyle w:val="ad"/>
+        </w:rPr>
+        <w:t>альным распределением, нас интересуют дискретные и</w:t>
+      </w:r>
+      <w:r>
+        <w:rPr>
+          <w:rStyle w:val="ad"/>
+        </w:rPr>
+        <w:t>н</w:t>
+      </w:r>
+      <w:r>
+        <w:rPr>
+          <w:rStyle w:val="ad"/>
+        </w:rPr>
+        <w:t xml:space="preserve">тервалы: 0,1,2,3 дня и т. д. Значит, мы </w:t>
+      </w:r>
+      <w:r>
+        <w:rPr>
+          <w:rStyle w:val="ad"/>
+        </w:rPr>
+        <w:t xml:space="preserve">можем </w:t>
+      </w:r>
+      <w:r>
+        <w:rPr>
+          <w:rStyle w:val="ad"/>
+        </w:rPr>
+        <w:t xml:space="preserve">воспользоваться дискретным аналогом экспоненциального распределения – геометрическим с параметром </w:t>
+      </w:r>
+      <m:oMath>
+        <m:r>
+          <w:rPr>
+            <w:rStyle w:val="ad"/>
+            <w:rFonts w:ascii="Cambria Math" w:hAnsi="Cambria Math"/>
+          </w:rPr>
+          <m:t>1/4</m:t>
+        </m:r>
+      </m:oMath>
+      <w:r>
+        <w:rPr>
+          <w:rStyle w:val="ad"/>
+        </w:rPr>
+        <w:t>.</w:t>
+      </w:r>
+      <w:r>
+        <w:rPr>
+          <w:rStyle w:val="ad"/>
+        </w:rPr>
+        <w:t xml:space="preserve"> </w:t>
+      </w:r>
+      <w:r>
+        <w:rPr>
+          <w:rStyle w:val="ad"/>
+        </w:rPr>
+        <w:t>На рисунке пок</w:t>
+      </w:r>
+      <w:r>
+        <w:rPr>
+          <w:rStyle w:val="ad"/>
+        </w:rPr>
+        <w:t>а</w:t>
+      </w:r>
+      <w:r>
+        <w:rPr>
+          <w:rStyle w:val="ad"/>
+        </w:rPr>
+        <w:t xml:space="preserve">зано, что у нас получилось и видно, что предположение о том, что мы </w:t>
+      </w:r>
+      <w:proofErr w:type="gramStart"/>
+      <w:r>
+        <w:rPr>
+          <w:rStyle w:val="ad"/>
+        </w:rPr>
+        <w:t>наблюдаем</w:t>
+      </w:r>
+      <w:proofErr w:type="gramEnd"/>
+      <w:r>
+        <w:rPr>
+          <w:rStyle w:val="ad"/>
+        </w:rPr>
+        <w:t xml:space="preserve"> пуасс</w:t>
+      </w:r>
+      <w:r>
+        <w:rPr>
+          <w:rStyle w:val="ad"/>
+        </w:rPr>
+        <w:t>о</w:t>
+      </w:r>
+      <w:r>
+        <w:rPr>
+          <w:rStyle w:val="ad"/>
+        </w:rPr>
+        <w:t>новский процесс нет р</w:t>
+      </w:r>
+      <w:r>
+        <w:rPr>
+          <w:rStyle w:val="ad"/>
+        </w:rPr>
+        <w:t>е</w:t>
+      </w:r>
+      <w:r>
+        <w:rPr>
+          <w:rStyle w:val="ad"/>
+        </w:rPr>
+        <w:t xml:space="preserve">зона </w:t>
+      </w:r>
+      <w:r>
+        <w:rPr>
+          <w:rStyle w:val="ad"/>
+        </w:rPr>
+        <w:t>отвергать</w:t>
+      </w:r>
+      <w:r>
+        <w:rPr>
+          <w:rStyle w:val="ad"/>
+        </w:rPr>
+        <w:t xml:space="preserve">. </w:t>
+      </w:r>
+    </w:p>
+    <w:p>
+      <w:pPr>
+        <w:pStyle w:val="aff"/>
+        <w:rPr>
+          <w:rStyle w:val="ad"/>
+          <w:highlight w:val="white"/>
+        </w:rPr>
+      </w:pPr>
+      <w:r>
+        <w:rPr>
+          <w:noProof/>
+        </w:rPr>
+        <w:lastRenderedPageBreak/>
+        <w:drawing>
+          <wp:inline distT="0" distB="0" distL="0" distR="0">
+            <wp:extent cx="4182048" cy="2880360"/>
+            <wp:effectExtent l="0" t="0" r="9525" b="0"/>
+            <wp:docPr id="4" name="Рисунок 4" descr="C:\tmp\podlost\ToH\html\figures\weather\2019-01-08_19-43-04.png"/>
+            <wp:cNvGraphicFramePr>
+              <a:graphicFrameLocks xmlns:a="http://schemas.openxmlformats.org/drawingml/2006/main" noChangeAspect="1"/>
+            </wp:cNvGraphicFramePr>
+            <a:graphic xmlns:a="http://schemas.openxmlformats.org/drawingml/2006/main">
+              <a:graphicData uri="http://schemas.openxmlformats.org/drawingml/2006/picture">
+                <pic:pic xmlns:pic="http://schemas.openxmlformats.org/drawingml/2006/picture">
+                  <pic:nvPicPr>
+                    <pic:cNvPr id="0" name="Picture 4" descr="C:\tmp\podlost\ToH\html\figures\weather\2019-01-08_19-43-04.png"/>
+                    <pic:cNvPicPr>
+                      <a:picLocks noChangeAspect="1" noChangeArrowheads="1"/>
+                    </pic:cNvPicPr>
+                  </pic:nvPicPr>
+                  <pic:blipFill>
+                    <a:blip r:embed="rId9">
+                      <a:extLst>
+                        <a:ext uri="{28A0092B-C50C-407E-A947-70E740481C1C}">
+                          <a14:useLocalDpi xmlns:a14="http://schemas.microsoft.com/office/drawing/2010/main" val="0"/>
+                        </a:ext>
+                      </a:extLst>
+                    </a:blip>
+                    <a:srcRect/>
+                    <a:stretch>
+                      <a:fillRect/>
+                    </a:stretch>
+                  </pic:blipFill>
+                  <pic:spPr bwMode="auto">
+                    <a:xfrm>
+                      <a:off x="0" y="0"/>
+                      <a:ext cx="4182227" cy="2880483"/>
+                    </a:xfrm>
+                    <a:prstGeom prst="rect">
+                      <a:avLst/>
+                    </a:prstGeom>
+                    <a:noFill/>
+                    <a:ln>
+                      <a:noFill/>
+                    </a:ln>
+                  </pic:spPr>
+                </pic:pic>
+              </a:graphicData>
+            </a:graphic>
+          </wp:inline>
+        </w:drawing>
+      </w:r>
+    </w:p>
+    <w:p>
+      <w:pPr>
+        <w:pStyle w:val="afb"/>
+        <w:rPr>
+          <w:rStyle w:val="ad"/>
+        </w:rPr>
+      </w:pPr>
+      <w:r>
+        <w:rPr>
+          <w:rStyle w:val="ad"/>
+        </w:rPr>
+        <w:t>Н</w:t>
+      </w:r>
+      <w:r>
+        <w:rPr>
+          <w:rStyle w:val="ad"/>
+        </w:rPr>
+        <w:t>аблюдаемое распределение длины цепочек неудавшихся выходных и теорет</w:t>
+      </w:r>
+      <w:r>
+        <w:rPr>
+          <w:rStyle w:val="ad"/>
+        </w:rPr>
+        <w:t>и</w:t>
+      </w:r>
+      <w:r>
+        <w:rPr>
+          <w:rStyle w:val="ad"/>
+        </w:rPr>
+        <w:t>ческое. Тонкой линией показаны допустимые отклонения при том кол</w:t>
+      </w:r>
+      <w:r>
+        <w:rPr>
+          <w:rStyle w:val="ad"/>
+        </w:rPr>
+        <w:t>и</w:t>
+      </w:r>
+      <w:r>
+        <w:rPr>
+          <w:rStyle w:val="ad"/>
+        </w:rPr>
+        <w:t>честве наблюдений, что мы имеем.</w:t>
       </w:r>
     </w:p>
     <w:p>
       <w:pPr>
         <w:pStyle w:val="af4"/>
       </w:pPr>
-      <w:r>
-        <w:rPr>
-          <w:rStyle w:val="ad"/>
-        </w:rPr>
-        <w:t xml:space="preserve">Конечно, в наших рассуждениях мы увлекаемся упрощением. Пуассоновский процесс не имеет памяти, а погода на завтра, </w:t>
-      </w:r>
       <w:bookmarkStart w:id="0" w:name="_GoBack"/>
       <w:bookmarkEnd w:id="0"/>
       <w:r>
         <w:rPr>
           <w:rStyle w:val="ad"/>
         </w:rPr>
-        <w:t>безусловно, зависит от сегодняшней погоды, но пер</w:t>
-      </w:r>
-      <w:r>
-        <w:rPr>
-          <w:rStyle w:val="ad"/>
-        </w:rPr>
-        <w:t>е</w:t>
-      </w:r>
-      <w:r>
-        <w:rPr>
-          <w:rStyle w:val="ad"/>
-        </w:rPr>
-        <w:t>рыв в неделю может часть этой памяти стереть. Так что экспери</w:t>
-      </w:r>
-      <w:r>
-        <w:rPr>
-          <w:rStyle w:val="ad"/>
-        </w:rPr>
-        <w:t>ментальные данные гов</w:t>
-      </w:r>
-      <w:r>
-        <w:rPr>
-          <w:rStyle w:val="ad"/>
-        </w:rPr>
-        <w:t>о</w:t>
-      </w:r>
-      <w:r>
-        <w:rPr>
-          <w:rStyle w:val="ad"/>
-        </w:rPr>
-        <w:t xml:space="preserve">рят </w:t>
+        <w:t xml:space="preserve">Можно </w:t>
+      </w:r>
+      <w:r>
+        <w:rPr>
+          <w:shd w:val="clear" w:color="auto" w:fill="FFFFFF"/>
+          <w:lang w:eastAsia="ru-RU"/>
+        </w:rPr>
+        <w:t>задаться</w:t>
+      </w:r>
+      <w:r>
+        <w:rPr>
+          <w:shd w:val="clear" w:color="auto" w:fill="FFFFFF"/>
+          <w:lang w:eastAsia="ru-RU"/>
+        </w:rPr>
+        <w:t xml:space="preserve">, таким вопросом: сколько лет нужно вести наблюдения, </w:t>
+      </w:r>
+      <w:r>
+        <w:rPr>
+          <w:shd w:val="clear" w:color="auto" w:fill="FFFFFF"/>
+          <w:lang w:eastAsia="ru-RU"/>
+        </w:rPr>
+        <w:t xml:space="preserve"> </w:t>
+      </w:r>
+      <w:r>
+        <w:rPr>
+          <w:shd w:val="clear" w:color="auto" w:fill="FFFFFF"/>
+          <w:lang w:eastAsia="ru-RU"/>
+        </w:rPr>
+        <w:t xml:space="preserve">для того, чтобы </w:t>
+      </w:r>
+      <w:r>
+        <w:rPr>
+          <w:shd w:val="clear" w:color="auto" w:fill="FFFFFF"/>
+          <w:lang w:eastAsia="ru-RU"/>
+        </w:rPr>
+        <w:t>замеченн</w:t>
+      </w:r>
+      <w:r>
+        <w:rPr>
+          <w:shd w:val="clear" w:color="auto" w:fill="FFFFFF"/>
+          <w:lang w:eastAsia="ru-RU"/>
+        </w:rPr>
+        <w:t>ую</w:t>
+      </w:r>
+      <w:r>
+        <w:rPr>
+          <w:shd w:val="clear" w:color="auto" w:fill="FFFFFF"/>
+          <w:lang w:eastAsia="ru-RU"/>
+        </w:rPr>
+        <w:t xml:space="preserve"> нами разниц</w:t>
+      </w:r>
+      <w:r>
+        <w:rPr>
+          <w:shd w:val="clear" w:color="auto" w:fill="FFFFFF"/>
+          <w:lang w:eastAsia="ru-RU"/>
+        </w:rPr>
+        <w:t>у</w:t>
+      </w:r>
+      <w:r>
+        <w:rPr>
+          <w:shd w:val="clear" w:color="auto" w:fill="FFFFFF"/>
+          <w:lang w:eastAsia="ru-RU"/>
+        </w:rPr>
+        <w:t xml:space="preserve"> </w:t>
+      </w:r>
+      <w:r>
+        <w:rPr>
+          <w:shd w:val="clear" w:color="auto" w:fill="FFFFFF"/>
+          <w:lang w:eastAsia="ru-RU"/>
+        </w:rPr>
+        <w:t xml:space="preserve">в 7 дней можно было бы </w:t>
+      </w:r>
+      <w:r>
+        <w:rPr>
+          <w:shd w:val="clear" w:color="auto" w:fill="FFFFFF"/>
+          <w:lang w:eastAsia="ru-RU"/>
+        </w:rPr>
+        <w:t xml:space="preserve">уверенно </w:t>
+      </w:r>
+      <w:r>
+        <w:rPr>
+          <w:shd w:val="clear" w:color="auto" w:fill="FFFFFF"/>
+          <w:lang w:eastAsia="ru-RU"/>
+        </w:rPr>
+        <w:t>подтвердить или о</w:t>
+      </w:r>
+      <w:r>
+        <w:rPr>
+          <w:shd w:val="clear" w:color="auto" w:fill="FFFFFF"/>
+          <w:lang w:eastAsia="ru-RU"/>
+        </w:rPr>
+        <w:t>т</w:t>
+      </w:r>
+      <w:r>
+        <w:rPr>
+          <w:shd w:val="clear" w:color="auto" w:fill="FFFFFF"/>
+          <w:lang w:eastAsia="ru-RU"/>
+        </w:rPr>
+        <w:t>вергнуть</w:t>
+      </w:r>
+      <w:r>
+        <w:rPr>
+          <w:shd w:val="clear" w:color="auto" w:fill="FFFFFF"/>
+          <w:lang w:eastAsia="ru-RU"/>
+        </w:rPr>
+        <w:t>, как случайное отклонение</w:t>
+      </w:r>
+      <w:r>
+        <w:rPr>
+          <w:shd w:val="clear" w:color="auto" w:fill="FFFFFF"/>
+          <w:lang w:eastAsia="ru-RU"/>
+        </w:rPr>
+        <w:t xml:space="preserve">? Это легко посчитать: </w:t>
+      </w:r>
+      <w:r>
+        <w:rPr>
+          <w:shd w:val="clear" w:color="auto" w:fill="FFFFFF"/>
+          <w:lang w:eastAsia="ru-RU"/>
+        </w:rPr>
+        <w:t>наблюдаемая вероятность 1</w:t>
+      </w:r>
+      <w:r>
+        <w:rPr>
+          <w:shd w:val="clear" w:color="auto" w:fill="FFFFFF"/>
+          <w:lang w:eastAsia="ru-RU"/>
+        </w:rPr>
+        <w:t>41</w:t>
+      </w:r>
+      <w:r>
+        <w:rPr>
+          <w:shd w:val="clear" w:color="auto" w:fill="FFFFFF"/>
+          <w:lang w:eastAsia="ru-RU"/>
+        </w:rPr>
+        <w:t>/</w:t>
+      </w:r>
+      <w:r>
+        <w:rPr>
+          <w:shd w:val="clear" w:color="auto" w:fill="FFFFFF"/>
+          <w:lang w:eastAsia="ru-RU"/>
+        </w:rPr>
+        <w:t>45</w:t>
+      </w:r>
+      <w:r>
+        <w:rPr>
+          <w:shd w:val="clear" w:color="auto" w:fill="FFFFFF"/>
+          <w:lang w:eastAsia="ru-RU"/>
+        </w:rPr>
+        <w:t>9 =</w:t>
+      </w:r>
+      <w:r>
+        <w:rPr>
+          <w:shd w:val="clear" w:color="auto" w:fill="FFFFFF"/>
+          <w:lang w:eastAsia="ru-RU"/>
+        </w:rPr>
+        <w:t xml:space="preserve"> </w:t>
+      </w:r>
+      <w:r>
+        <w:rPr>
+          <w:shd w:val="clear" w:color="auto" w:fill="FFFFFF"/>
+          <w:lang w:eastAsia="ru-RU"/>
+        </w:rPr>
+        <w:t>0,</w:t>
+      </w:r>
+      <w:r>
+        <w:rPr>
+          <w:shd w:val="clear" w:color="auto" w:fill="FFFFFF"/>
+          <w:lang w:eastAsia="ru-RU"/>
+        </w:rPr>
+        <w:t>307</w:t>
+      </w:r>
+      <w:r>
+        <w:rPr>
+          <w:shd w:val="clear" w:color="auto" w:fill="FFFFFF"/>
+          <w:lang w:eastAsia="ru-RU"/>
+        </w:rPr>
+        <w:t xml:space="preserve"> </w:t>
+      </w:r>
+      <w:r>
+        <w:rPr>
+          <w:shd w:val="clear" w:color="auto" w:fill="FFFFFF"/>
+          <w:lang w:eastAsia="ru-RU"/>
+        </w:rPr>
+        <w:t xml:space="preserve">отличается от </w:t>
+      </w:r>
+      <w:r>
+        <w:rPr>
+          <w:shd w:val="clear" w:color="auto" w:fill="FFFFFF"/>
+          <w:lang w:eastAsia="ru-RU"/>
+        </w:rPr>
+        <w:t xml:space="preserve"> </w:t>
       </w:r>
       <w:proofErr w:type="gramStart"/>
       <w:r>
         <w:rPr>
-          <w:rStyle w:val="ad"/>
-        </w:rPr>
-        <w:t>в пользую</w:t>
+          <w:shd w:val="clear" w:color="auto" w:fill="FFFFFF"/>
+          <w:lang w:eastAsia="ru-RU"/>
+        </w:rPr>
+        <w:t>ожидаемой</w:t>
       </w:r>
       <w:proofErr w:type="gramEnd"/>
       <w:r>
         <w:rPr>
-          <w:rStyle w:val="ad"/>
-        </w:rPr>
-        <w:t xml:space="preserve"> нашей простой модели и не требуют введения дополнительных усложн</w:t>
-      </w:r>
-      <w:r>
-        <w:rPr>
-          <w:rStyle w:val="ad"/>
-        </w:rPr>
-        <w:t>е</w:t>
-      </w:r>
-      <w:r>
-        <w:rPr>
-          <w:rStyle w:val="ad"/>
-        </w:rPr>
-        <w:t>ний.</w:t>
-      </w:r>
-      <w:r>
-        <w:rPr>
-          <w:rStyle w:val="ad"/>
-        </w:rPr>
-        <w:t xml:space="preserve"> Можно </w:t>
-      </w:r>
-      <w:r>
-        <w:rPr>
-          <w:shd w:val="clear" w:color="auto" w:fill="FFFFFF"/>
-          <w:lang w:eastAsia="ru-RU"/>
-        </w:rPr>
-        <w:t>задаться</w:t>
-      </w:r>
-      <w:r>
-        <w:rPr>
-          <w:shd w:val="clear" w:color="auto" w:fill="FFFFFF"/>
-          <w:lang w:eastAsia="ru-RU"/>
-        </w:rPr>
-        <w:t xml:space="preserve">, </w:t>
-      </w:r>
-      <w:r>
-        <w:rPr>
-          <w:shd w:val="clear" w:color="auto" w:fill="FFFFFF"/>
-          <w:lang w:eastAsia="ru-RU"/>
-        </w:rPr>
-        <w:t xml:space="preserve">таким вопросом: сколько лет нужно вести наблюдения, </w:t>
-      </w:r>
-      <w:r>
-        <w:rPr>
           <w:shd w:val="clear" w:color="auto" w:fill="FFFFFF"/>
           <w:lang w:eastAsia="ru-RU"/>
         </w:rPr>
@@ -4218,41 +4668,6 @@
           <w:shd w:val="clear" w:color="auto" w:fill="FFFFFF"/>
           <w:lang w:eastAsia="ru-RU"/>
         </w:rPr>
-        <w:t xml:space="preserve">для того, чтобы </w:t>
-      </w:r>
-      <w:r>
-        <w:rPr>
-          <w:shd w:val="clear" w:color="auto" w:fill="FFFFFF"/>
-          <w:lang w:eastAsia="ru-RU"/>
-        </w:rPr>
-        <w:t>замеченн</w:t>
-      </w:r>
-      <w:r>
-        <w:rPr>
-          <w:shd w:val="clear" w:color="auto" w:fill="FFFFFF"/>
-          <w:lang w:eastAsia="ru-RU"/>
-        </w:rPr>
-        <w:t>ую</w:t>
-      </w:r>
-      <w:r>
-        <w:rPr>
-          <w:shd w:val="clear" w:color="auto" w:fill="FFFFFF"/>
-          <w:lang w:eastAsia="ru-RU"/>
-        </w:rPr>
-        <w:t xml:space="preserve"> нами разниц</w:t>
-      </w:r>
-      <w:r>
-        <w:rPr>
-          <w:shd w:val="clear" w:color="auto" w:fill="FFFFFF"/>
-          <w:lang w:eastAsia="ru-RU"/>
-        </w:rPr>
-        <w:t>у</w:t>
-      </w:r>
-      <w:r>
-        <w:rPr>
-          <w:shd w:val="clear" w:color="auto" w:fill="FFFFFF"/>
-          <w:lang w:eastAsia="ru-RU"/>
-        </w:rPr>
         <w:t xml:space="preserve"> </w:t>
       </w:r>
       <w:r>
@@ -4260,47 +4675,149 @@
           <w:shd w:val="clear" w:color="auto" w:fill="FFFFFF"/>
           <w:lang w:eastAsia="ru-RU"/>
         </w:rPr>
-        <w:t xml:space="preserve">в 7 дней можно было бы подтвердить или опровергнуть? Это легко посчитать: отклонение составило </w:t>
-      </w:r>
-      <m:oMath>
-        <m:r>
-          <w:rPr>
-            <w:rFonts w:ascii="Cambria Math" w:hAnsi="Cambria Math"/>
-            <w:shd w:val="clear" w:color="auto" w:fill="FFFFFF"/>
-            <w:lang w:eastAsia="ru-RU"/>
-          </w:rPr>
-          <m:t xml:space="preserve">7/130 </m:t>
-        </m:r>
-        <m:r>
-          <w:rPr>
-            <w:rFonts w:ascii="Cambria Math" w:hAnsi="Cambria Math"/>
-            <w:shd w:val="clear" w:color="auto" w:fill="FFFFFF"/>
-            <w:lang w:eastAsia="ru-RU"/>
-          </w:rPr>
-          <m:t>≈</m:t>
-        </m:r>
-        <m:r>
-          <w:rPr>
-            <w:rFonts w:ascii="Cambria Math" w:hAnsi="Cambria Math"/>
-            <w:shd w:val="clear" w:color="auto" w:fill="FFFFFF"/>
-            <w:lang w:eastAsia="ru-RU"/>
-          </w:rPr>
-          <m:t xml:space="preserve"> 5%</m:t>
-        </m:r>
-      </m:oMath>
-      <w:r>
-        <w:rPr>
-          <w:shd w:val="clear" w:color="auto" w:fill="FFFFFF"/>
-          <w:lang w:eastAsia="ru-RU"/>
-        </w:rPr>
-        <w:t xml:space="preserve">, </w:t>
-      </w:r>
-      <w:r>
-        <w:rPr>
-          <w:shd w:val="clear" w:color="auto" w:fill="FFFFFF"/>
-          <w:lang w:eastAsia="ru-RU"/>
-        </w:rPr>
-        <w:t xml:space="preserve">значит, нужно чтобы  </w:t>
+        <w:t>2/</w:t>
+      </w:r>
+      <w:r>
+        <w:rPr>
+          <w:shd w:val="clear" w:color="auto" w:fill="FFFFFF"/>
+          <w:lang w:eastAsia="ru-RU"/>
+        </w:rPr>
+        <w:t>7</w:t>
+      </w:r>
+      <w:r>
+        <w:rPr>
+          <w:shd w:val="clear" w:color="auto" w:fill="FFFFFF"/>
+          <w:lang w:eastAsia="ru-RU"/>
+        </w:rPr>
+        <w:t>=0.</w:t>
+      </w:r>
+      <w:r>
+        <w:rPr>
+          <w:shd w:val="clear" w:color="auto" w:fill="FFFFFF"/>
+          <w:lang w:eastAsia="ru-RU"/>
+        </w:rPr>
+        <w:t>2857</w:t>
+      </w:r>
+      <w:r>
+        <w:rPr>
+          <w:shd w:val="clear" w:color="auto" w:fill="FFFFFF"/>
+          <w:lang w:eastAsia="ru-RU"/>
+        </w:rPr>
+        <w:t xml:space="preserve"> </w:t>
+      </w:r>
+      <w:r>
+        <w:rPr>
+          <w:shd w:val="clear" w:color="auto" w:fill="FFFFFF"/>
+          <w:lang w:eastAsia="ru-RU"/>
+        </w:rPr>
+        <w:t xml:space="preserve"> на 0,02</w:t>
+      </w:r>
+      <w:r>
+        <w:rPr>
+          <w:shd w:val="clear" w:color="auto" w:fill="FFFFFF"/>
+          <w:lang w:eastAsia="ru-RU"/>
+        </w:rPr>
+        <w:t>. Для фиксирования разл</w:t>
+      </w:r>
+      <w:r>
+        <w:rPr>
+          <w:shd w:val="clear" w:color="auto" w:fill="FFFFFF"/>
+          <w:lang w:eastAsia="ru-RU"/>
+        </w:rPr>
+        <w:t>и</w:t>
+      </w:r>
+      <w:r>
+        <w:rPr>
+          <w:shd w:val="clear" w:color="auto" w:fill="FFFFFF"/>
+          <w:lang w:eastAsia="ru-RU"/>
+        </w:rPr>
+        <w:t xml:space="preserve">чия </w:t>
+      </w:r>
+      <w:r>
+        <w:rPr>
+          <w:shd w:val="clear" w:color="auto" w:fill="FFFFFF"/>
+          <w:lang w:eastAsia="ru-RU"/>
+        </w:rPr>
+        <w:t xml:space="preserve">в сотых </w:t>
+      </w:r>
+      <w:r>
+        <w:rPr>
+          <w:shd w:val="clear" w:color="auto" w:fill="FFFFFF"/>
+          <w:lang w:eastAsia="ru-RU"/>
+        </w:rPr>
+        <w:t>требуется абсолю</w:t>
+      </w:r>
+      <w:r>
+        <w:rPr>
+          <w:shd w:val="clear" w:color="auto" w:fill="FFFFFF"/>
+          <w:lang w:eastAsia="ru-RU"/>
+        </w:rPr>
+        <w:t>т</w:t>
+      </w:r>
+      <w:r>
+        <w:rPr>
+          <w:shd w:val="clear" w:color="auto" w:fill="FFFFFF"/>
+          <w:lang w:eastAsia="ru-RU"/>
+        </w:rPr>
+        <w:t xml:space="preserve">ная </w:t>
+      </w:r>
+      <w:proofErr w:type="gramStart"/>
+      <w:r>
+        <w:rPr>
+          <w:shd w:val="clear" w:color="auto" w:fill="FFFFFF"/>
+          <w:lang w:eastAsia="ru-RU"/>
+        </w:rPr>
+        <w:t>погрешность</w:t>
+      </w:r>
+      <w:proofErr w:type="gramEnd"/>
+      <w:r>
+        <w:rPr>
+          <w:shd w:val="clear" w:color="auto" w:fill="FFFFFF"/>
+          <w:lang w:eastAsia="ru-RU"/>
+        </w:rPr>
+        <w:t xml:space="preserve"> не </w:t>
+      </w:r>
+      <w:r>
+        <w:rPr>
+          <w:shd w:val="clear" w:color="auto" w:fill="FFFFFF"/>
+          <w:lang w:eastAsia="ru-RU"/>
+        </w:rPr>
+        <w:t>превышающая</w:t>
+      </w:r>
+      <w:r>
+        <w:rPr>
+          <w:shd w:val="clear" w:color="auto" w:fill="FFFFFF"/>
+          <w:lang w:eastAsia="ru-RU"/>
+        </w:rPr>
+        <w:t xml:space="preserve"> 0.005, что составляет 1.75% от и</w:t>
+      </w:r>
+      <w:r>
+        <w:rPr>
+          <w:shd w:val="clear" w:color="auto" w:fill="FFFFFF"/>
+          <w:lang w:eastAsia="ru-RU"/>
+        </w:rPr>
+        <w:t>з</w:t>
+      </w:r>
+      <w:r>
+        <w:rPr>
+          <w:shd w:val="clear" w:color="auto" w:fill="FFFFFF"/>
+          <w:lang w:eastAsia="ru-RU"/>
+        </w:rPr>
+        <w:t>меряемой величины.</w:t>
+      </w:r>
+      <w:r>
+        <w:rPr>
+          <w:shd w:val="clear" w:color="auto" w:fill="FFFFFF"/>
+          <w:lang w:eastAsia="ru-RU"/>
+        </w:rPr>
+        <w:t xml:space="preserve"> Следовательно</w:t>
+      </w:r>
+      <w:r>
+        <w:rPr>
+          <w:shd w:val="clear" w:color="auto" w:fill="FFFFFF"/>
+          <w:lang w:eastAsia="ru-RU"/>
+        </w:rPr>
+        <w:t xml:space="preserve">, нужно чтобы  </w:t>
       </w:r>
       <m:oMath>
         <m:r>
@@ -4369,7 +4886,13 @@
           <w:rPr>
             <w:rFonts w:ascii="Cambria Math" w:hAnsi="Cambria Math"/>
           </w:rPr>
-          <m:t>0.05</m:t>
+          <m:t>0.0</m:t>
+        </m:r>
+        <m:r>
+          <w:rPr>
+            <w:rFonts w:ascii="Cambria Math" w:hAnsi="Cambria Math"/>
+          </w:rPr>
+          <m:t>175</m:t>
         </m:r>
       </m:oMath>
       <w:proofErr w:type="gramEnd"/>
@@ -4396,61 +4919,277 @@
           <w:rPr>
             <w:rFonts w:ascii="Cambria Math" w:hAnsi="Cambria Math"/>
           </w:rPr>
-          <m:t>≥</m:t>
+          <m:t xml:space="preserve">≥ </m:t>
         </m:r>
         <m:r>
           <w:rPr>
             <w:rFonts w:ascii="Cambria Math" w:hAnsi="Cambria Math"/>
           </w:rPr>
-          <m:t xml:space="preserve"> 4000</m:t>
+          <m:t>32</m:t>
+        </m:r>
+        <m:r>
+          <w:rPr>
+            <w:rFonts w:ascii="Cambria Math" w:hAnsi="Cambria Math"/>
+          </w:rPr>
+          <m:t>000</m:t>
         </m:r>
       </m:oMath>
       <w:r>
-        <w:t xml:space="preserve"> дней, около десяти лет.</w:t>
+        <w:t xml:space="preserve"> дождливых дней, что на Камчатке потребует  </w:t>
+      </w:r>
+      <w:r>
+        <w:t>ок</w:t>
+      </w:r>
+      <w:r>
+        <w:t>о</w:t>
+      </w:r>
+      <w:r>
+        <w:t xml:space="preserve">ло </w:t>
+      </w:r>
+      <w:r>
+        <w:t xml:space="preserve">360 лет </w:t>
+      </w:r>
+      <w:r>
+        <w:t xml:space="preserve">непрерывных </w:t>
+      </w:r>
+      <w:r>
+        <w:t xml:space="preserve">метеорологических наблюдений. </w:t>
+      </w:r>
+      <w:r>
+        <w:t>Увы, э</w:t>
+      </w:r>
+      <w:r>
+        <w:t>то больше чем время, к</w:t>
+      </w:r>
+      <w:r>
+        <w:t>о</w:t>
+      </w:r>
+      <w:r>
+        <w:t>торое пол</w:t>
+      </w:r>
+      <w:r>
+        <w:t>у</w:t>
+      </w:r>
+      <w:r>
+        <w:t xml:space="preserve">остров </w:t>
+      </w:r>
+      <w:r>
+        <w:t>находится в составе</w:t>
+      </w:r>
+      <w:r>
+        <w:t xml:space="preserve"> России, так что </w:t>
+      </w:r>
+      <w:r>
+        <w:t>шансов выяснить, как обстоят дела «на самом деле» у нас нет. Особенно, если принять во внимание, что за это время климат успел измениться разительно – природа выходила из Малого ледникового периода в оч</w:t>
+      </w:r>
+      <w:r>
+        <w:t>е</w:t>
+      </w:r>
+      <w:r>
+        <w:t>редной о</w:t>
+      </w:r>
+      <w:r>
+        <w:t>п</w:t>
+      </w:r>
+      <w:r>
+        <w:t>тимум.</w:t>
       </w:r>
     </w:p>
     <w:p>
       <w:pPr>
-        <w:spacing w:line="240" w:lineRule="auto"/>
-        <w:rPr>
-          <w:rFonts w:ascii="Arial" w:eastAsia="Times New Roman" w:hAnsi="Arial" w:cs="Arial"/>
-          <w:color w:val="222222"/>
-          <w:szCs w:val="24"/>
-          <w:highlight w:val="white"/>
-          <w:lang w:eastAsia="ru-RU"/>
+        <w:pStyle w:val="af4"/>
+        <w:rPr>
+          <w:rFonts w:ascii="Cambria Math" w:hAnsi="Cambria Math"/>
+          <w:oMath/>
         </w:rPr>
       </w:pPr>
+      <w:r>
+        <w:t>Как же австралийским исследователям удалось зафиксировать отклонение температ</w:t>
+      </w:r>
+      <w:r>
+        <w:t>у</w:t>
+      </w:r>
+      <w:r>
+        <w:t>ры в доли градуса и почему имеет смысл рассматривать это исследование? Дело в том, что  использовались часовые данные температуры, которые не были «прорежены» каким-либо случайным процессом. Таким образом, за 30 лет метеонаблюдений удалось накопить б</w:t>
+      </w:r>
+      <w:r>
+        <w:t>о</w:t>
+      </w:r>
+      <w:r>
+        <w:t xml:space="preserve">лее четверти миллиона отсчётов, что может </w:t>
+      </w:r>
+      <w:r>
+        <w:t xml:space="preserve">уменьшить стандартное отклонение среднего в 500 раз по отношению к стандартному суточному отклонению температуры. </w:t>
+      </w:r>
+      <w:r>
+        <w:t>Этого вполне достаточно, чтобы говорить о точности в десятые доли градуса. Кроме того, авт</w:t>
+      </w:r>
+      <w:r>
+        <w:t>о</w:t>
+      </w:r>
+      <w:r>
+        <w:t>ры использовали ещё один красивый метод, подтверждающий наличие временного цикла: случайное перемешивание временного ряда. Такое перемешивание сохраняет статистич</w:t>
+      </w:r>
+      <w:r>
+        <w:t>е</w:t>
+      </w:r>
+      <w:r>
+        <w:t>ские свойства, такие как интенсивность потока, однако «стирает» временные закономе</w:t>
+      </w:r>
+      <w:r>
+        <w:t>р</w:t>
+      </w:r>
+      <w:r>
+        <w:t>ности, делая процесс истинно пуассоновским. Сравнение множ</w:t>
+      </w:r>
+      <w:r>
+        <w:t>е</w:t>
+      </w:r>
+      <w:r>
+        <w:t>ства синтетических рядов и эк</w:t>
+      </w:r>
+      <w:r>
+        <w:t>с</w:t>
+      </w:r>
+      <w:r>
+        <w:t xml:space="preserve">периментального позволяет убедиться в том, что замеченные  отклонения процесса </w:t>
+      </w:r>
+      <w:proofErr w:type="gramStart"/>
+      <w:r>
+        <w:t>от</w:t>
+      </w:r>
+      <w:proofErr w:type="gramEnd"/>
+      <w:r>
+        <w:t xml:space="preserve"> пуассоновского значимы. Таким же образом камчатским сейсмологом А.А</w:t>
+      </w:r>
+      <w:r>
+        <w:t>.</w:t>
+      </w:r>
+      <w:r>
+        <w:t xml:space="preserve"> Гусевым бы</w:t>
+      </w:r>
+      <w:r>
+        <w:t>ло п</w:t>
+      </w:r>
+      <w:r>
+        <w:t xml:space="preserve">оказано, что землетрясения в каком-либо районе, образуют своеобразный </w:t>
+      </w:r>
+      <w:proofErr w:type="spellStart"/>
+      <w:r>
+        <w:t>самоп</w:t>
+      </w:r>
+      <w:r>
+        <w:t>о</w:t>
+      </w:r>
+      <w:r>
+        <w:lastRenderedPageBreak/>
+        <w:t>добный</w:t>
+      </w:r>
+      <w:proofErr w:type="spellEnd"/>
+      <w:r>
+        <w:t xml:space="preserve"> поток со свойствами кластеризации</w:t>
+      </w:r>
+      <w:r>
+        <w:rPr>
+          <w:rStyle w:val="a9"/>
+        </w:rPr>
+        <w:footnoteReference w:id="3"/>
+      </w:r>
+      <w:r>
+        <w:t>. Это означает, что землетрясения имеют обыкновение группироваться во времени, образуя весьма неприятные уплотнения потока. Позже выяснилось, что последовательность крупных вулканических извержений обл</w:t>
+      </w:r>
+      <w:r>
+        <w:t>а</w:t>
+      </w:r>
+      <w:r>
+        <w:t>дает таким же свойством.</w:t>
+      </w:r>
+    </w:p>
+    <w:p>
+      <w:pPr>
+        <w:pStyle w:val="2"/>
+      </w:pPr>
+      <w:r>
+        <w:t>Ещё один источник случайности</w:t>
+      </w:r>
     </w:p>
     <w:p>
       <w:pPr>
         <w:pStyle w:val="af4"/>
       </w:pPr>
       <w:r>
-        <w:t>Вообще-то, погоду нельзя описывать пуассоновским процессом – это динамическая система и состояние погоды не является независимым, оно прямо связано с предыдущими состояниями. Почему же наши наблюдения говорят в пользу простой стохастической м</w:t>
-      </w:r>
-      <w:r>
-        <w:t>о</w:t>
-      </w:r>
-      <w:r>
-        <w:t xml:space="preserve">дели? Дело в </w:t>
-      </w:r>
-      <w:r>
-        <w:t>том, что мы отображаем закономерный процесс формирования осадков на множество дней недели, или, говоря на языке математики, на систему вычетов по модулю семь. Этот процесс способен порождать хаос из вполне упорядоченных рядов данных. О</w:t>
-      </w:r>
-      <w:r>
-        <w:t>т</w:t>
-      </w:r>
-      <w:r>
-        <w:t>сюда, к примеру, про</w:t>
-      </w:r>
-      <w:r>
-        <w:t>исходит видимая случайность в последовательности цифр десяти</w:t>
+        <w:t>Вообще-то,</w:t>
+      </w:r>
+      <w:r>
+        <w:t xml:space="preserve"> ни </w:t>
+      </w:r>
+      <w:proofErr w:type="gramStart"/>
+      <w:r>
+        <w:t>погоду</w:t>
+      </w:r>
+      <w:proofErr w:type="gramEnd"/>
+      <w:r>
+        <w:t xml:space="preserve"> </w:t>
+      </w:r>
+      <w:r>
+        <w:t xml:space="preserve">ни землетрясения </w:t>
+      </w:r>
+      <w:r>
+        <w:t>нельзя описывать пуассоновским процессом – это динамическ</w:t>
+      </w:r>
+      <w:r>
+        <w:t>ие</w:t>
+      </w:r>
+      <w:r>
+        <w:t xml:space="preserve"> систем</w:t>
+      </w:r>
+      <w:r>
+        <w:t>ы, в которых</w:t>
+      </w:r>
+      <w:r>
+        <w:t xml:space="preserve"> </w:t>
+      </w:r>
+      <w:r>
+        <w:t xml:space="preserve">текущее </w:t>
+      </w:r>
+      <w:r>
+        <w:t>состояни</w:t>
+      </w:r>
+      <w:r>
+        <w:t>е является функцией предыд</w:t>
+      </w:r>
+      <w:r>
+        <w:t>у</w:t>
+      </w:r>
+      <w:r>
+        <w:t>щих</w:t>
+      </w:r>
+      <w:r>
+        <w:t>. Почему же наши наблюдения говорят в пользу простой стохастической модели? Д</w:t>
+      </w:r>
+      <w:r>
+        <w:t>е</w:t>
+      </w:r>
+      <w:r>
+        <w:t>ло в том, что мы отображаем закономерный процесс формирования осадков на множество дней н</w:t>
+      </w:r>
+      <w:r>
+        <w:t>е</w:t>
+      </w:r>
+      <w:r>
+        <w:t>дели, или, говоря на языке математики, на систему вычетов по модулю семь. Этот процесс способен порождать хаос из вполне упорядоченных рядов данных. Отсюда, к примеру, происходит видимая случайность в последовательности цифр десяти</w:t>
       </w:r>
       <w:r>
         <w:t>ч</w:t>
       </w:r>
       <w:r>
-        <w:t xml:space="preserve">ной записи большинства вещественных чисел. </w:t>
+        <w:t>ной записи большинства вещ</w:t>
+      </w:r>
+      <w:r>
+        <w:t>е</w:t>
+      </w:r>
+      <w:r>
+        <w:t xml:space="preserve">ственных чисел. </w:t>
       </w:r>
     </w:p>
     <w:p/>
@@ -4474,10 +5213,7 @@
         <w:pStyle w:val="af4"/>
       </w:pPr>
       <w:r>
-        <w:t>Мы уже говорили о рациональных числах, те</w:t>
-      </w:r>
-      <w:r>
-        <w:t>х, которые выражаются целочисленными дробями. Они имеют внутреннюю структуру, которая определяется двумя числами: чи</w:t>
+        <w:t>Мы уже говорили о рациональных числах, тех, которые выражаются целочисленными дробями. Они имеют внутреннюю структуру, которая определяется двумя числами: чи</w:t>
       </w:r>
       <w:r>
         <w:t>с</w:t>
@@ -4493,10 +5229,7 @@
       </w:r>
       <w:proofErr w:type="gramStart"/>
       <w:r>
-        <w:t>д</w:t>
-      </w:r>
-      <w:r>
-        <w:t>о</w:t>
+        <w:t>до</w:t>
       </w:r>
       <w:proofErr w:type="gramEnd"/>
       <w:r>
@@ -4514,10 +5247,7 @@
       </w:r>
       <w:proofErr w:type="gramEnd"/>
       <w:r>
-        <w:t xml:space="preserve"> в последовательности чисел чаще всего царит хаос. Но это не значит, что в этих числах нет порядка! Напр</w:t>
-      </w:r>
-      <w:r>
-        <w:t>имер, первое встрети</w:t>
+        <w:t xml:space="preserve"> в последовательности чисел чаще всего царит хаос. Но это не значит, что в этих числах нет порядка! Например, первое встрети</w:t>
       </w:r>
       <w:r>
         <w:t>в</w:t>
@@ -4551,10 +5281,7 @@
         <w:pStyle w:val="af4"/>
       </w:pPr>
       <w:r>
-        <w:t>нетрудно показать, что эта цепочка, действитель</w:t>
-      </w:r>
-      <w:r>
-        <w:t xml:space="preserve">но равна корню из двух: </w:t>
+        <w:t xml:space="preserve">нетрудно показать, что эта цепочка, действительно равна корню из двух: </w:t>
       </w:r>
     </w:p>
     <w:p>
@@ -4590,7 +5317,13 @@
         <w:t>н</w:t>
       </w:r>
       <w:r>
-        <w:t>ное иррациональное число:</w:t>
+        <w:t>ное ирраци</w:t>
+      </w:r>
+      <w:r>
+        <w:t>о</w:t>
+      </w:r>
+      <w:r>
+        <w:t>нальное число:</w:t>
       </w:r>
     </w:p>
     <w:p>
@@ -4598,11 +5331,7 @@
         <w:pStyle w:val="af4"/>
       </w:pPr>
       <w:r>
-        <w:lastRenderedPageBreak/>
-        <w:t>Все рациональные числа предс</w:t>
-      </w:r>
-      <w:r>
-        <w:t>тавляются в виде конечных цепных дробей, часть ирр</w:t>
+        <w:t>Все рациональные числа представляются в виде конечных цепных дробей, часть ирр</w:t>
       </w:r>
       <w:r>
         <w:t>а</w:t>
@@ -4622,10 +5351,13 @@
       </w:r>
       <w:proofErr w:type="spellEnd"/>
       <w:r>
-        <w:t>, о</w:t>
-      </w:r>
-      <w:r>
-        <w:t xml:space="preserve">но порождает </w:t>
+        <w:t>, оно порожд</w:t>
+      </w:r>
+      <w:r>
+        <w:t>а</w:t>
+      </w:r>
+      <w:r>
+        <w:t xml:space="preserve">ет </w:t>
       </w:r>
       <w:proofErr w:type="gramStart"/>
       <w:r>
@@ -4641,7 +5373,13 @@
         <w:pStyle w:val="af4"/>
       </w:pPr>
       <w:r>
-        <w:t>А вот число Эйлера, оставаясь трансцендентным, в форме цепной дроби проявляет внутреннюю структуру, скрытую в десятичной записи:</w:t>
+        <w:t>А вот число Эйлера, оставаясь трансцендентным, в форме цепной дроби проявляет внутреннюю стру</w:t>
+      </w:r>
+      <w:r>
+        <w:t>к</w:t>
+      </w:r>
+      <w:r>
+        <w:t>туру, скрытую в десятичной записи:</w:t>
       </w:r>
     </w:p>
     <w:p>
@@ -4650,10 +5388,8 @@
       </w:pPr>
       <w:proofErr w:type="gramStart"/>
       <w:r>
-        <w:t xml:space="preserve">Наверное, не один математик подозревал мир в коварстве, </w:t>
-      </w:r>
-      <w:r>
-        <w:t xml:space="preserve">обнаруживая, что такое нужное, такое фундаментальное число </w:t>
+        <w:lastRenderedPageBreak/>
+        <w:t xml:space="preserve">Наверное, не один математик подозревал мир в коварстве, обнаруживая, что такое нужное, такое фундаментальное число </w:t>
       </w:r>
       <w:proofErr w:type="spellStart"/>
       <w:r>
@@ -4689,10 +5425,7 @@
       </w:r>
       <w:proofErr w:type="spellEnd"/>
       <w:r>
-        <w:t xml:space="preserve"> </w:t>
-      </w:r>
-      <w:r>
-        <w:t>распредел</w:t>
+        <w:t xml:space="preserve"> распредел</w:t>
       </w:r>
       <w:r>
         <w:t>е</w:t>
@@ -4716,10 +5449,7 @@
       </w:r>
       <w:proofErr w:type="gramEnd"/>
       <w:r>
-        <w:t xml:space="preserve"> но эти ряды напрямую не говорят о природе этого числа и они не универсальны. Я верю, чт</w:t>
-      </w:r>
-      <w:r>
-        <w:t>о м</w:t>
+        <w:t xml:space="preserve"> но эти ряды напрямую не говорят о природе этого числа и они не универсальны. Я верю, что м</w:t>
       </w:r>
       <w:r>
         <w:t>а</w:t>
@@ -4809,48 +5539,232 @@
           <w:lang w:val="en-US"/>
         </w:rPr>
         <w:tab/>
+        <w:t xml:space="preserve"> N. Earl, I. Simmonds and N. Tapper. Weekly cycles in peak time temperatures and urban heat island i</w:t>
       </w:r>
       <w:r>
         <w:rPr>
           <w:lang w:val="en-US"/>
         </w:rPr>
-        <w:t xml:space="preserve"> N. Earl, I. Simmonds and N. Tapper. </w:t>
+        <w:t>n</w:t>
       </w:r>
       <w:r>
         <w:rPr>
           <w:lang w:val="en-US"/>
         </w:rPr>
-        <w:t>Weekly cycles in peak time temperatures and urban heat island intensity</w:t>
+        <w:t xml:space="preserve">tensity. </w:t>
+      </w:r>
+      <w:proofErr w:type="spellStart"/>
+      <w:r>
+        <w:t>Environ</w:t>
+      </w:r>
+      <w:proofErr w:type="spellEnd"/>
+      <w:r>
+        <w:t xml:space="preserve">. </w:t>
+      </w:r>
+      <w:proofErr w:type="spellStart"/>
+      <w:r>
+        <w:t>Res</w:t>
+      </w:r>
+      <w:proofErr w:type="spellEnd"/>
+      <w:r>
+        <w:t xml:space="preserve">. </w:t>
+      </w:r>
+      <w:proofErr w:type="spellStart"/>
+      <w:r>
+        <w:t>Lett</w:t>
+      </w:r>
+      <w:proofErr w:type="spellEnd"/>
+      <w:r>
+        <w:t>. 11 (2016)</w:t>
+      </w:r>
+    </w:p>
+  </w:footnote>
+  <w:footnote w:id="2">
+    <w:p>
+      <w:pPr>
+        <w:pStyle w:val="afe"/>
+      </w:pPr>
+      <w:r>
+        <w:rPr>
+          <w:rStyle w:val="a9"/>
+        </w:rPr>
+        <w:footnoteRef/>
       </w:r>
       <w:r>
         <w:rPr>
           <w:lang w:val="en-US"/>
         </w:rPr>
+        <w:t xml:space="preserve"> </w:t>
+      </w:r>
+      <w:proofErr w:type="spellStart"/>
+      <w:proofErr w:type="gramStart"/>
+      <w:r>
+        <w:rPr>
+          <w:lang w:val="en-US"/>
+        </w:rPr>
+        <w:t>Bäumer</w:t>
+      </w:r>
+      <w:proofErr w:type="spellEnd"/>
+      <w:r>
+        <w:rPr>
+          <w:lang w:val="en-US"/>
+        </w:rPr>
+        <w:t>, Dominique &amp; Vogel, Bernhard.</w:t>
+      </w:r>
+      <w:proofErr w:type="gramEnd"/>
+      <w:r>
+        <w:rPr>
+          <w:lang w:val="en-US"/>
+        </w:rPr>
+        <w:t xml:space="preserve"> </w:t>
+      </w:r>
+      <w:proofErr w:type="gramStart"/>
+      <w:r>
+        <w:rPr>
+          <w:lang w:val="en-US"/>
+        </w:rPr>
+        <w:t>An</w:t>
+      </w:r>
+      <w:proofErr w:type="gramEnd"/>
+      <w:r>
+        <w:rPr>
+          <w:lang w:val="en-US"/>
+        </w:rPr>
+        <w:t xml:space="preserve"> unexpected pattern of distinct weekly peri</w:t>
+      </w:r>
+      <w:r>
+        <w:rPr>
+          <w:lang w:val="en-US"/>
+        </w:rPr>
+        <w:t>o</w:t>
+      </w:r>
+      <w:r>
+        <w:rPr>
+          <w:lang w:val="en-US"/>
+        </w:rPr>
+        <w:t>dicities in climatolo</w:t>
+      </w:r>
+      <w:r>
+        <w:rPr>
+          <w:lang w:val="en-US"/>
+        </w:rPr>
+        <w:t>g</w:t>
+      </w:r>
+      <w:r>
+        <w:rPr>
+          <w:lang w:val="en-US"/>
+        </w:rPr>
+        <w:t xml:space="preserve">ical variables in Germany. </w:t>
+      </w:r>
+      <w:proofErr w:type="gramStart"/>
+      <w:r>
+        <w:rPr>
+          <w:lang w:val="en-US"/>
+        </w:rPr>
+        <w:t>Geophysical Research Letters.</w:t>
+      </w:r>
+      <w:proofErr w:type="gramEnd"/>
+      <w:r>
+        <w:rPr>
+          <w:lang w:val="en-US"/>
+        </w:rPr>
+        <w:t xml:space="preserve"> 34.</w:t>
+      </w:r>
+      <w:r>
+        <w:t xml:space="preserve"> </w:t>
+      </w:r>
+      <w:r>
+        <w:rPr>
+          <w:lang w:val="en-US"/>
+        </w:rPr>
+        <w:t>(2007)</w:t>
+      </w:r>
+    </w:p>
+  </w:footnote>
+  <w:footnote w:id="3">
+    <w:p>
+      <w:pPr>
+        <w:pStyle w:val="afe"/>
+      </w:pPr>
+      <w:r>
+        <w:rPr>
+          <w:rStyle w:val="a9"/>
+        </w:rPr>
+        <w:footnoteRef/>
+      </w:r>
+      <w:r>
+        <w:rPr>
+          <w:lang w:val="en-US"/>
+        </w:rPr>
+        <w:t xml:space="preserve"> </w:t>
+      </w:r>
+      <w:proofErr w:type="spellStart"/>
+      <w:r>
+        <w:rPr>
+          <w:lang w:val="en-US"/>
+        </w:rPr>
+        <w:t>Gusev</w:t>
+      </w:r>
+      <w:proofErr w:type="spellEnd"/>
+      <w:r>
+        <w:rPr>
+          <w:lang w:val="en-US"/>
+        </w:rPr>
+        <w:t xml:space="preserve">, A.A., 2005. </w:t>
+      </w:r>
+      <w:proofErr w:type="spellStart"/>
+      <w:proofErr w:type="gramStart"/>
+      <w:r>
+        <w:rPr>
+          <w:lang w:val="en-US"/>
+        </w:rPr>
+        <w:t>Multiscale</w:t>
+      </w:r>
+      <w:proofErr w:type="spellEnd"/>
+      <w:r>
+        <w:rPr>
+          <w:lang w:val="en-US"/>
+        </w:rPr>
+        <w:t xml:space="preserve"> order grouping in sequences of Earth’s earthquakes.</w:t>
+      </w:r>
+      <w:proofErr w:type="gramEnd"/>
+      <w:r>
+        <w:rPr>
+          <w:lang w:val="en-US"/>
+        </w:rPr>
+        <w:t xml:space="preserve"> </w:t>
+      </w:r>
+      <w:proofErr w:type="spellStart"/>
+      <w:r>
+        <w:t>Izvestiya</w:t>
+      </w:r>
+      <w:proofErr w:type="spellEnd"/>
+      <w:r>
+        <w:t xml:space="preserve">, </w:t>
+      </w:r>
+      <w:proofErr w:type="spellStart"/>
+      <w:r>
+        <w:t>Phys</w:t>
+      </w:r>
+      <w:proofErr w:type="spellEnd"/>
+      <w:r>
         <w:t xml:space="preserve">. </w:t>
       </w:r>
       <w:proofErr w:type="spellStart"/>
       <w:r>
-        <w:t>Environ</w:t>
+        <w:t>Solid</w:t>
       </w:r>
       <w:proofErr w:type="spellEnd"/>
       <w:r>
-        <w:t xml:space="preserve">. </w:t>
+        <w:t xml:space="preserve"> </w:t>
       </w:r>
       <w:proofErr w:type="spellStart"/>
       <w:r>
-        <w:t>Res</w:t>
+        <w:t>Earth</w:t>
       </w:r>
       <w:proofErr w:type="spellEnd"/>
       <w:r>
-        <w:t xml:space="preserve">. </w:t>
-      </w:r>
-      <w:proofErr w:type="spellStart"/>
-      <w:r>
-        <w:t>Lett</w:t>
-      </w:r>
-      <w:proofErr w:type="spellEnd"/>
-      <w:r>
-        <w:t>. 11 (2016) 074003</w:t>
+        <w:t>. 41, 798–812</w:t>
       </w:r>
     </w:p>
   </w:footnote>
@@ -5093,6 +6007,7 @@
   <w:style w:type="character" w:default="1" w:styleId="a0">
     <w:name w:val="Default Paragraph Font"/>
     <w:uiPriority w:val="1"/>
+    <w:semiHidden/>
     <w:unhideWhenUsed/>
   </w:style>
   <w:style w:type="table" w:default="1" w:styleId="a1">
@@ -5815,6 +6730,7 @@
   <w:style w:type="character" w:default="1" w:styleId="a0">
     <w:name w:val="Default Paragraph Font"/>
     <w:uiPriority w:val="1"/>
+    <w:semiHidden/>
     <w:unhideWhenUsed/>
   </w:style>
   <w:style w:type="table" w:default="1" w:styleId="a1">
@@ -6591,7 +7507,7 @@
 </file>
 
 <file path=customXml/itemProps1.xml><?xml version="1.0" encoding="utf-8"?>
-<ds:datastoreItem xmlns:ds="http://schemas.openxmlformats.org/officeDocument/2006/customXml" ds:itemID="{A8DF2901-AF9F-4A8D-83E7-D92B40498B43}">
+<ds:datastoreItem xmlns:ds="http://schemas.openxmlformats.org/officeDocument/2006/customXml" ds:itemID="{DE4C6B04-9797-422A-B5B7-276B75A9F427}">
   <ds:schemaRefs>
     <ds:schemaRef ds:uri="http://schemas.openxmlformats.org/officeDocument/2006/bibliography"/>
   </ds:schemaRefs>

</xml_diff>